<commit_message>
software documentation - minoric changes
</commit_message>
<xml_diff>
--- a/Software_Documentation.docx
+++ b/Software_Documentation.docx
@@ -1,6 +1,6 @@
 
 <file path=word/document.xml><?xml version="1.0" encoding="utf-8"?>
-<w:document xmlns:ve="http://schemas.openxmlformats.org/markup-compatibility/2006" xmlns:o="urn:schemas-microsoft-com:office:office" xmlns:r="http://schemas.openxmlformats.org/officeDocument/2006/relationships" xmlns:m="http://schemas.openxmlformats.org/officeDocument/2006/math" xmlns:v="urn:schemas-microsoft-com:vml" xmlns:wp="http://schemas.openxmlformats.org/drawingml/2006/wordprocessingDrawing" xmlns:w10="urn:schemas-microsoft-com:office:word" xmlns:w="http://schemas.openxmlformats.org/wordprocessingml/2006/main" xmlns:wne="http://schemas.microsoft.com/office/word/2006/wordml">
+<w:document xmlns:wpc="http://schemas.microsoft.com/office/word/2010/wordprocessingCanvas" xmlns:mc="http://schemas.openxmlformats.org/markup-compatibility/2006" xmlns:o="urn:schemas-microsoft-com:office:office" xmlns:r="http://schemas.openxmlformats.org/officeDocument/2006/relationships" xmlns:m="http://schemas.openxmlformats.org/officeDocument/2006/math" xmlns:v="urn:schemas-microsoft-com:vml" xmlns:wp14="http://schemas.microsoft.com/office/word/2010/wordprocessingDrawing" xmlns:wp="http://schemas.openxmlformats.org/drawingml/2006/wordprocessingDrawing" xmlns:w10="urn:schemas-microsoft-com:office:word" xmlns:w="http://schemas.openxmlformats.org/wordprocessingml/2006/main" xmlns:w14="http://schemas.microsoft.com/office/word/2010/wordml" xmlns:wpg="http://schemas.microsoft.com/office/word/2010/wordprocessingGroup" xmlns:wpi="http://schemas.microsoft.com/office/word/2010/wordprocessingInk" xmlns:wne="http://schemas.microsoft.com/office/word/2006/wordml" xmlns:wps="http://schemas.microsoft.com/office/word/2010/wordprocessingShape" mc:Ignorable="w14 wp14">
   <w:body>
     <w:p>
       <w:pPr>
@@ -197,10 +197,10 @@
                     </pic:cNvPicPr>
                   </pic:nvPicPr>
                   <pic:blipFill>
-                    <a:blip r:embed="rId8" cstate="print">
+                    <a:blip r:embed="rId9" cstate="print">
                       <a:extLst>
                         <a:ext uri="{28A0092B-C50C-407E-A947-70E740481C1C}">
-                          <a14:useLocalDpi xmlns:a14="http://schemas.microsoft.com/office/drawing/2010/main" xmlns:wps="http://schemas.microsoft.com/office/word/2010/wordprocessingShape" xmlns:wpi="http://schemas.microsoft.com/office/word/2010/wordprocessingInk" xmlns:wpg="http://schemas.microsoft.com/office/word/2010/wordprocessingGroup" xmlns:w14="http://schemas.microsoft.com/office/word/2010/wordml" xmlns:w="http://schemas.openxmlformats.org/wordprocessingml/2006/main" xmlns:w10="urn:schemas-microsoft-com:office:word" xmlns:wp14="http://schemas.microsoft.com/office/word/2010/wordprocessingDrawing" xmlns:v="urn:schemas-microsoft-com:vml" xmlns:o="urn:schemas-microsoft-com:office:office" xmlns:mc="http://schemas.openxmlformats.org/markup-compatibility/2006" xmlns:wpc="http://schemas.microsoft.com/office/word/2010/wordprocessingCanvas" xmlns="" val="0"/>
+                          <a14:useLocalDpi xmlns:a14="http://schemas.microsoft.com/office/drawing/2010/main" val="0"/>
                         </a:ext>
                       </a:extLst>
                     </a:blip>
@@ -721,8 +721,13 @@
       <w:r>
         <w:t xml:space="preserve"> </w:t>
       </w:r>
-      <w:r>
-        <w:t xml:space="preserve">hints regarding </w:t>
+      <w:proofErr w:type="gramStart"/>
+      <w:r>
+        <w:t>hints</w:t>
+      </w:r>
+      <w:proofErr w:type="gramEnd"/>
+      <w:r>
+        <w:t xml:space="preserve"> regarding </w:t>
       </w:r>
       <w:r>
         <w:t>these answers</w:t>
@@ -938,7 +943,7 @@
     </w:p>
     <w:p>
       <w:pPr>
-        <w:pStyle w:val="ListParagraph"/>
+        <w:pStyle w:val="a3"/>
         <w:numPr>
           <w:ilvl w:val="0"/>
           <w:numId w:val="15"/>
@@ -1108,7 +1113,7 @@
     </w:p>
     <w:p>
       <w:pPr>
-        <w:pStyle w:val="ListParagraph"/>
+        <w:pStyle w:val="a3"/>
         <w:numPr>
           <w:ilvl w:val="0"/>
           <w:numId w:val="15"/>
@@ -1242,7 +1247,7 @@
     </w:p>
     <w:p>
       <w:pPr>
-        <w:pStyle w:val="ListParagraph"/>
+        <w:pStyle w:val="a3"/>
         <w:numPr>
           <w:ilvl w:val="0"/>
           <w:numId w:val="15"/>
@@ -1378,7 +1383,7 @@
     </w:p>
     <w:p>
       <w:pPr>
-        <w:pStyle w:val="ListParagraph"/>
+        <w:pStyle w:val="a3"/>
         <w:numPr>
           <w:ilvl w:val="0"/>
           <w:numId w:val="1"/>
@@ -1478,7 +1483,7 @@
     </w:p>
     <w:p>
       <w:pPr>
-        <w:pStyle w:val="ListParagraph"/>
+        <w:pStyle w:val="a3"/>
         <w:numPr>
           <w:ilvl w:val="0"/>
           <w:numId w:val="2"/>
@@ -1486,6 +1491,7 @@
         <w:bidi w:val="0"/>
         <w:spacing w:line="360" w:lineRule="auto"/>
       </w:pPr>
+      <w:proofErr w:type="gramStart"/>
       <w:r>
         <w:rPr>
           <w:b/>
@@ -1493,6 +1499,7 @@
         </w:rPr>
         <w:t>id</w:t>
       </w:r>
+      <w:proofErr w:type="gramEnd"/>
       <w:r>
         <w:t xml:space="preserve">: </w:t>
       </w:r>
@@ -1526,7 +1533,7 @@
     </w:p>
     <w:p>
       <w:pPr>
-        <w:pStyle w:val="ListParagraph"/>
+        <w:pStyle w:val="a3"/>
         <w:numPr>
           <w:ilvl w:val="0"/>
           <w:numId w:val="2"/>
@@ -1534,6 +1541,7 @@
         <w:bidi w:val="0"/>
         <w:spacing w:line="360" w:lineRule="auto"/>
       </w:pPr>
+      <w:proofErr w:type="gramStart"/>
       <w:r>
         <w:rPr>
           <w:b/>
@@ -1541,6 +1549,7 @@
         </w:rPr>
         <w:t>name</w:t>
       </w:r>
+      <w:proofErr w:type="gramEnd"/>
       <w:r>
         <w:t xml:space="preserve">: </w:t>
       </w:r>
@@ -1559,14 +1568,14 @@
     </w:p>
     <w:p>
       <w:pPr>
-        <w:pStyle w:val="ListParagraph"/>
-        <w:bidi w:val="0"/>
-        <w:spacing w:line="360" w:lineRule="auto"/>
-      </w:pPr>
-    </w:p>
-    <w:p>
-      <w:pPr>
-        <w:pStyle w:val="ListParagraph"/>
+        <w:pStyle w:val="a3"/>
+        <w:bidi w:val="0"/>
+        <w:spacing w:line="360" w:lineRule="auto"/>
+      </w:pPr>
+    </w:p>
+    <w:p>
+      <w:pPr>
+        <w:pStyle w:val="a3"/>
         <w:numPr>
           <w:ilvl w:val="0"/>
           <w:numId w:val="1"/>
@@ -1641,7 +1650,7 @@
     </w:p>
     <w:p>
       <w:pPr>
-        <w:pStyle w:val="ListParagraph"/>
+        <w:pStyle w:val="a3"/>
         <w:numPr>
           <w:ilvl w:val="0"/>
           <w:numId w:val="3"/>
@@ -1649,6 +1658,7 @@
         <w:bidi w:val="0"/>
         <w:spacing w:line="360" w:lineRule="auto"/>
       </w:pPr>
+      <w:proofErr w:type="gramStart"/>
       <w:r>
         <w:rPr>
           <w:b/>
@@ -1656,6 +1666,7 @@
         </w:rPr>
         <w:t>id</w:t>
       </w:r>
+      <w:proofErr w:type="gramEnd"/>
       <w:r>
         <w:t xml:space="preserve">: </w:t>
       </w:r>
@@ -1686,7 +1697,7 @@
     </w:p>
     <w:p>
       <w:pPr>
-        <w:pStyle w:val="ListParagraph"/>
+        <w:pStyle w:val="a3"/>
         <w:numPr>
           <w:ilvl w:val="0"/>
           <w:numId w:val="3"/>
@@ -1705,7 +1716,15 @@
         <w:t>:</w:t>
       </w:r>
       <w:r>
-        <w:t xml:space="preserve"> varchar(250)</w:t>
+        <w:t xml:space="preserve"> </w:t>
+      </w:r>
+      <w:proofErr w:type="gramStart"/>
+      <w:r>
+        <w:t>varchar(</w:t>
+      </w:r>
+      <w:proofErr w:type="gramEnd"/>
+      <w:r>
+        <w:t>250)</w:t>
       </w:r>
       <w:r>
         <w:t>, NOT NUL, UNIQUE</w:t>
@@ -1740,7 +1759,7 @@
     </w:p>
     <w:p>
       <w:pPr>
-        <w:pStyle w:val="ListParagraph"/>
+        <w:pStyle w:val="a3"/>
         <w:numPr>
           <w:ilvl w:val="0"/>
           <w:numId w:val="3"/>
@@ -1748,6 +1767,7 @@
         <w:bidi w:val="0"/>
         <w:spacing w:line="360" w:lineRule="auto"/>
       </w:pPr>
+      <w:proofErr w:type="gramStart"/>
       <w:r>
         <w:rPr>
           <w:b/>
@@ -1755,6 +1775,7 @@
         </w:rPr>
         <w:t>definition</w:t>
       </w:r>
+      <w:proofErr w:type="gramEnd"/>
       <w:r>
         <w:t>:</w:t>
       </w:r>
@@ -1792,14 +1813,14 @@
     </w:p>
     <w:p>
       <w:pPr>
-        <w:pStyle w:val="ListParagraph"/>
-        <w:bidi w:val="0"/>
-        <w:spacing w:line="360" w:lineRule="auto"/>
-      </w:pPr>
-    </w:p>
-    <w:p>
-      <w:pPr>
-        <w:pStyle w:val="ListParagraph"/>
+        <w:pStyle w:val="a3"/>
+        <w:bidi w:val="0"/>
+        <w:spacing w:line="360" w:lineRule="auto"/>
+      </w:pPr>
+    </w:p>
+    <w:p>
+      <w:pPr>
+        <w:pStyle w:val="a3"/>
         <w:numPr>
           <w:ilvl w:val="0"/>
           <w:numId w:val="1"/>
@@ -1858,7 +1879,7 @@
     </w:p>
     <w:p>
       <w:pPr>
-        <w:pStyle w:val="ListParagraph"/>
+        <w:pStyle w:val="a3"/>
         <w:numPr>
           <w:ilvl w:val="0"/>
           <w:numId w:val="4"/>
@@ -1884,7 +1905,15 @@
         <w:t>int, NOT NULL</w:t>
       </w:r>
       <w:r>
-        <w:t>, FOREIGN KEY REFERENCES DEFINITIONS(id).</w:t>
+        <w:t xml:space="preserve">, FOREIGN KEY REFERENCES </w:t>
+      </w:r>
+      <w:proofErr w:type="gramStart"/>
+      <w:r>
+        <w:t>DEFINITIONS(</w:t>
+      </w:r>
+      <w:proofErr w:type="gramEnd"/>
+      <w:r>
+        <w:t>id).</w:t>
       </w:r>
       <w:r>
         <w:t xml:space="preserve"> </w:t>
@@ -1892,7 +1921,7 @@
     </w:p>
     <w:p>
       <w:pPr>
-        <w:pStyle w:val="ListParagraph"/>
+        <w:pStyle w:val="a3"/>
         <w:numPr>
           <w:ilvl w:val="0"/>
           <w:numId w:val="4"/>
@@ -1908,12 +1937,20 @@
         <w:t>topic_id</w:t>
       </w:r>
       <w:r>
-        <w:t>: int, NOT NULL, FOREIGN KEY REFERENCES TOPICS(id).</w:t>
-      </w:r>
-    </w:p>
-    <w:p>
-      <w:pPr>
-        <w:pStyle w:val="ListParagraph"/>
+        <w:t xml:space="preserve">: int, NOT NULL, FOREIGN KEY REFERENCES </w:t>
+      </w:r>
+      <w:proofErr w:type="gramStart"/>
+      <w:r>
+        <w:t>TOPICS(</w:t>
+      </w:r>
+      <w:proofErr w:type="gramEnd"/>
+      <w:r>
+        <w:t>id).</w:t>
+      </w:r>
+    </w:p>
+    <w:p>
+      <w:pPr>
+        <w:pStyle w:val="a3"/>
         <w:bidi w:val="0"/>
         <w:spacing w:line="360" w:lineRule="auto"/>
       </w:pPr>
@@ -1932,7 +1969,7 @@
     </w:p>
     <w:p>
       <w:pPr>
-        <w:pStyle w:val="ListParagraph"/>
+        <w:pStyle w:val="a3"/>
         <w:bidi w:val="0"/>
         <w:spacing w:line="360" w:lineRule="auto"/>
         <w:ind w:left="1080"/>
@@ -1940,7 +1977,7 @@
     </w:p>
     <w:p>
       <w:pPr>
-        <w:pStyle w:val="ListParagraph"/>
+        <w:pStyle w:val="a3"/>
         <w:numPr>
           <w:ilvl w:val="0"/>
           <w:numId w:val="1"/>
@@ -1979,7 +2016,7 @@
     </w:p>
     <w:p>
       <w:pPr>
-        <w:pStyle w:val="ListParagraph"/>
+        <w:pStyle w:val="a3"/>
         <w:numPr>
           <w:ilvl w:val="0"/>
           <w:numId w:val="5"/>
@@ -1987,6 +2024,7 @@
         <w:bidi w:val="0"/>
         <w:spacing w:line="360" w:lineRule="auto"/>
       </w:pPr>
+      <w:proofErr w:type="gramStart"/>
       <w:r>
         <w:rPr>
           <w:b/>
@@ -1994,6 +2032,7 @@
         </w:rPr>
         <w:t>id</w:t>
       </w:r>
+      <w:proofErr w:type="gramEnd"/>
       <w:r>
         <w:t>:</w:t>
       </w:r>
@@ -2027,7 +2066,7 @@
     </w:p>
     <w:p>
       <w:pPr>
-        <w:pStyle w:val="ListParagraph"/>
+        <w:pStyle w:val="a3"/>
         <w:numPr>
           <w:ilvl w:val="0"/>
           <w:numId w:val="5"/>
@@ -2043,7 +2082,15 @@
         <w:t>yago_predicate</w:t>
       </w:r>
       <w:r>
-        <w:t>: varchar(50) NOT NULL, UNIQUE.</w:t>
+        <w:t xml:space="preserve">: </w:t>
+      </w:r>
+      <w:proofErr w:type="gramStart"/>
+      <w:r>
+        <w:t>varchar(</w:t>
+      </w:r>
+      <w:proofErr w:type="gramEnd"/>
+      <w:r>
+        <w:t>50) NOT NULL, UNIQUE.</w:t>
       </w:r>
       <w:r>
         <w:br/>
@@ -2109,7 +2156,7 @@
     </w:p>
     <w:p>
       <w:pPr>
-        <w:pStyle w:val="ListParagraph"/>
+        <w:pStyle w:val="a3"/>
         <w:numPr>
           <w:ilvl w:val="0"/>
           <w:numId w:val="5"/>
@@ -2128,11 +2175,19 @@
         <w:t>:</w:t>
       </w:r>
       <w:r>
-        <w:t xml:space="preserve"> varchar(250).</w:t>
-      </w:r>
-      <w:r>
         <w:t xml:space="preserve"> </w:t>
       </w:r>
+      <w:proofErr w:type="gramStart"/>
+      <w:r>
+        <w:t>varchar(</w:t>
+      </w:r>
+      <w:proofErr w:type="gramEnd"/>
+      <w:r>
+        <w:t>250).</w:t>
+      </w:r>
+      <w:r>
+        <w:t xml:space="preserve"> </w:t>
+      </w:r>
       <w:r>
         <w:br/>
       </w:r>
@@ -2175,7 +2230,7 @@
     </w:p>
     <w:p>
       <w:pPr>
-        <w:pStyle w:val="ListParagraph"/>
+        <w:pStyle w:val="a3"/>
         <w:numPr>
           <w:ilvl w:val="0"/>
           <w:numId w:val="5"/>
@@ -2194,16 +2249,25 @@
         <w:t>:</w:t>
       </w:r>
       <w:r>
-        <w:t xml:space="preserve"> varchar(250).</w:t>
-      </w:r>
-    </w:p>
-    <w:p>
-      <w:pPr>
-        <w:pStyle w:val="ListParagraph"/>
+        <w:t xml:space="preserve"> </w:t>
+      </w:r>
+      <w:proofErr w:type="gramStart"/>
+      <w:r>
+        <w:t>varchar(</w:t>
+      </w:r>
+      <w:proofErr w:type="gramEnd"/>
+      <w:r>
+        <w:t>250).</w:t>
+      </w:r>
+    </w:p>
+    <w:p>
+      <w:pPr>
+        <w:pStyle w:val="a3"/>
         <w:bidi w:val="0"/>
         <w:spacing w:line="360" w:lineRule="auto"/>
         <w:ind w:left="1080"/>
       </w:pPr>
+      <w:proofErr w:type="gramStart"/>
       <w:r>
         <w:t>A</w:t>
       </w:r>
@@ -2220,7 +2284,11 @@
         <w:t xml:space="preserve"> </w:t>
       </w:r>
       <w:r>
-        <w:t xml:space="preserve">constructed. The '?' will be replaced with </w:t>
+        <w:t>constructed.</w:t>
+      </w:r>
+      <w:proofErr w:type="gramEnd"/>
+      <w:r>
+        <w:t xml:space="preserve"> The '?' will be replaced with </w:t>
       </w:r>
       <w:r>
         <w:t>the</w:t>
@@ -2264,7 +2332,7 @@
     </w:p>
     <w:p>
       <w:pPr>
-        <w:pStyle w:val="ListParagraph"/>
+        <w:pStyle w:val="a3"/>
         <w:numPr>
           <w:ilvl w:val="0"/>
           <w:numId w:val="1"/>
@@ -2314,7 +2382,7 @@
     </w:p>
     <w:p>
       <w:pPr>
-        <w:pStyle w:val="ListParagraph"/>
+        <w:pStyle w:val="a3"/>
         <w:numPr>
           <w:ilvl w:val="0"/>
           <w:numId w:val="6"/>
@@ -2322,6 +2390,7 @@
         <w:bidi w:val="0"/>
         <w:spacing w:line="360" w:lineRule="auto"/>
       </w:pPr>
+      <w:proofErr w:type="gramStart"/>
       <w:r>
         <w:rPr>
           <w:b/>
@@ -2330,6 +2399,7 @@
         <w:lastRenderedPageBreak/>
         <w:t>subject</w:t>
       </w:r>
+      <w:proofErr w:type="gramEnd"/>
       <w:r>
         <w:t>:</w:t>
       </w:r>
@@ -2364,7 +2434,7 @@
     </w:p>
     <w:p>
       <w:pPr>
-        <w:pStyle w:val="ListParagraph"/>
+        <w:pStyle w:val="a3"/>
         <w:numPr>
           <w:ilvl w:val="0"/>
           <w:numId w:val="6"/>
@@ -2372,6 +2442,7 @@
         <w:bidi w:val="0"/>
         <w:spacing w:line="360" w:lineRule="auto"/>
       </w:pPr>
+      <w:proofErr w:type="gramStart"/>
       <w:r>
         <w:rPr>
           <w:b/>
@@ -2379,13 +2450,14 @@
         </w:rPr>
         <w:t>predicate</w:t>
       </w:r>
+      <w:proofErr w:type="gramEnd"/>
       <w:r>
         <w:t>: varchar(50).</w:t>
       </w:r>
     </w:p>
     <w:p>
       <w:pPr>
-        <w:pStyle w:val="ListParagraph"/>
+        <w:pStyle w:val="a3"/>
         <w:bidi w:val="0"/>
         <w:spacing w:line="360" w:lineRule="auto"/>
         <w:ind w:left="1080"/>
@@ -2401,7 +2473,7 @@
     </w:p>
     <w:p>
       <w:pPr>
-        <w:pStyle w:val="ListParagraph"/>
+        <w:pStyle w:val="a3"/>
         <w:numPr>
           <w:ilvl w:val="0"/>
           <w:numId w:val="6"/>
@@ -2409,6 +2481,7 @@
         <w:bidi w:val="0"/>
         <w:spacing w:line="360" w:lineRule="auto"/>
       </w:pPr>
+      <w:proofErr w:type="gramStart"/>
       <w:r>
         <w:rPr>
           <w:b/>
@@ -2416,6 +2489,7 @@
         </w:rPr>
         <w:t>object</w:t>
       </w:r>
+      <w:proofErr w:type="gramEnd"/>
       <w:r>
         <w:t>:</w:t>
       </w:r>
@@ -2481,7 +2555,7 @@
     </w:p>
     <w:p>
       <w:pPr>
-        <w:pStyle w:val="ListParagraph"/>
+        <w:pStyle w:val="a3"/>
         <w:numPr>
           <w:ilvl w:val="0"/>
           <w:numId w:val="6"/>
@@ -2489,6 +2563,7 @@
         <w:bidi w:val="0"/>
         <w:spacing w:line="360" w:lineRule="auto"/>
       </w:pPr>
+      <w:proofErr w:type="gramStart"/>
       <w:r>
         <w:rPr>
           <w:b/>
@@ -2496,6 +2571,7 @@
         </w:rPr>
         <w:t>answer</w:t>
       </w:r>
+      <w:proofErr w:type="gramEnd"/>
       <w:r>
         <w:t>:</w:t>
       </w:r>
@@ -2512,7 +2588,7 @@
     </w:p>
     <w:p>
       <w:pPr>
-        <w:pStyle w:val="ListParagraph"/>
+        <w:pStyle w:val="a3"/>
         <w:numPr>
           <w:ilvl w:val="0"/>
           <w:numId w:val="6"/>
@@ -2528,12 +2604,20 @@
         <w:t>additional_information</w:t>
       </w:r>
       <w:r>
-        <w:t>: varchar(25).</w:t>
-      </w:r>
-    </w:p>
-    <w:p>
-      <w:pPr>
-        <w:pStyle w:val="ListParagraph"/>
+        <w:t xml:space="preserve">: </w:t>
+      </w:r>
+      <w:proofErr w:type="gramStart"/>
+      <w:r>
+        <w:t>varchar(</w:t>
+      </w:r>
+      <w:proofErr w:type="gramEnd"/>
+      <w:r>
+        <w:t>25).</w:t>
+      </w:r>
+    </w:p>
+    <w:p>
+      <w:pPr>
+        <w:pStyle w:val="a3"/>
         <w:bidi w:val="0"/>
         <w:spacing w:line="360" w:lineRule="auto"/>
         <w:ind w:left="1080"/>
@@ -2550,14 +2634,14 @@
     </w:p>
     <w:p>
       <w:pPr>
-        <w:pStyle w:val="ListParagraph"/>
-        <w:bidi w:val="0"/>
-        <w:spacing w:line="360" w:lineRule="auto"/>
-      </w:pPr>
-    </w:p>
-    <w:p>
-      <w:pPr>
-        <w:pStyle w:val="ListParagraph"/>
+        <w:pStyle w:val="a3"/>
+        <w:bidi w:val="0"/>
+        <w:spacing w:line="360" w:lineRule="auto"/>
+      </w:pPr>
+    </w:p>
+    <w:p>
+      <w:pPr>
+        <w:pStyle w:val="a3"/>
         <w:numPr>
           <w:ilvl w:val="0"/>
           <w:numId w:val="1"/>
@@ -2608,7 +2692,7 @@
     </w:p>
     <w:p>
       <w:pPr>
-        <w:pStyle w:val="ListParagraph"/>
+        <w:pStyle w:val="a3"/>
         <w:numPr>
           <w:ilvl w:val="0"/>
           <w:numId w:val="7"/>
@@ -2616,6 +2700,7 @@
         <w:bidi w:val="0"/>
         <w:spacing w:line="360" w:lineRule="auto"/>
       </w:pPr>
+      <w:proofErr w:type="gramStart"/>
       <w:r>
         <w:rPr>
           <w:b/>
@@ -2623,6 +2708,7 @@
         </w:rPr>
         <w:t>subject</w:t>
       </w:r>
+      <w:proofErr w:type="gramEnd"/>
       <w:r>
         <w:t>:</w:t>
       </w:r>
@@ -2644,7 +2730,7 @@
     </w:p>
     <w:p>
       <w:pPr>
-        <w:pStyle w:val="ListParagraph"/>
+        <w:pStyle w:val="a3"/>
         <w:numPr>
           <w:ilvl w:val="0"/>
           <w:numId w:val="7"/>
@@ -2652,6 +2738,7 @@
         <w:bidi w:val="0"/>
         <w:spacing w:line="360" w:lineRule="auto"/>
       </w:pPr>
+      <w:proofErr w:type="gramStart"/>
       <w:r>
         <w:rPr>
           <w:b/>
@@ -2659,6 +2746,7 @@
         </w:rPr>
         <w:t>predicate</w:t>
       </w:r>
+      <w:proofErr w:type="gramEnd"/>
       <w:r>
         <w:t>:</w:t>
       </w:r>
@@ -2674,13 +2762,17 @@
     </w:p>
     <w:p>
       <w:pPr>
-        <w:pStyle w:val="ListParagraph"/>
+        <w:pStyle w:val="a3"/>
         <w:bidi w:val="0"/>
         <w:spacing w:line="360" w:lineRule="auto"/>
         <w:ind w:left="1080"/>
       </w:pPr>
       <w:r>
-        <w:t>The Yago predicate from yagoFacts.tsv</w:t>
+        <w:t xml:space="preserve">The Yago predicate from </w:t>
+      </w:r>
+      <w:proofErr w:type="gramStart"/>
+      <w:r>
+        <w:t>yagoFacts.tsv</w:t>
       </w:r>
       <w:r>
         <w:t xml:space="preserve"> </w:t>
@@ -2688,15 +2780,18 @@
       <w:r>
         <w:t>.</w:t>
       </w:r>
+      <w:proofErr w:type="gramEnd"/>
       <w:r>
         <w:t xml:space="preserve"> </w:t>
       </w:r>
+      <w:proofErr w:type="gramStart"/>
       <w:r>
         <w:t>Correlated to</w:t>
       </w:r>
       <w:r>
         <w:t xml:space="preserve"> yago_predicate from PREDICATES table.</w:t>
       </w:r>
+      <w:proofErr w:type="gramEnd"/>
       <w:r>
         <w:t xml:space="preserve"> </w:t>
       </w:r>
@@ -2706,7 +2801,7 @@
     </w:p>
     <w:p>
       <w:pPr>
-        <w:pStyle w:val="ListParagraph"/>
+        <w:pStyle w:val="a3"/>
         <w:numPr>
           <w:ilvl w:val="0"/>
           <w:numId w:val="7"/>
@@ -2714,6 +2809,7 @@
         <w:bidi w:val="0"/>
         <w:spacing w:line="360" w:lineRule="auto"/>
       </w:pPr>
+      <w:proofErr w:type="gramStart"/>
       <w:r>
         <w:rPr>
           <w:b/>
@@ -2721,6 +2817,7 @@
         </w:rPr>
         <w:t>object</w:t>
       </w:r>
+      <w:proofErr w:type="gramEnd"/>
       <w:r>
         <w:t>:</w:t>
       </w:r>
@@ -2740,7 +2837,7 @@
     </w:p>
     <w:p>
       <w:pPr>
-        <w:pStyle w:val="ListParagraph"/>
+        <w:pStyle w:val="a3"/>
         <w:numPr>
           <w:ilvl w:val="0"/>
           <w:numId w:val="7"/>
@@ -2759,7 +2856,15 @@
         <w:t>:</w:t>
       </w:r>
       <w:r>
-        <w:t xml:space="preserve"> boolean. </w:t>
+        <w:t xml:space="preserve"> </w:t>
+      </w:r>
+      <w:proofErr w:type="gramStart"/>
+      <w:r>
+        <w:t>boolean</w:t>
+      </w:r>
+      <w:proofErr w:type="gramEnd"/>
+      <w:r>
+        <w:t xml:space="preserve">. </w:t>
       </w:r>
       <w:r>
         <w:br/>
@@ -2788,14 +2893,14 @@
     </w:p>
     <w:p>
       <w:pPr>
-        <w:pStyle w:val="ListParagraph"/>
-        <w:bidi w:val="0"/>
-        <w:spacing w:line="360" w:lineRule="auto"/>
-      </w:pPr>
-    </w:p>
-    <w:p>
-      <w:pPr>
-        <w:pStyle w:val="ListParagraph"/>
+        <w:pStyle w:val="a3"/>
+        <w:bidi w:val="0"/>
+        <w:spacing w:line="360" w:lineRule="auto"/>
+      </w:pPr>
+    </w:p>
+    <w:p>
+      <w:pPr>
+        <w:pStyle w:val="a3"/>
         <w:numPr>
           <w:ilvl w:val="0"/>
           <w:numId w:val="1"/>
@@ -2835,7 +2940,7 @@
     </w:p>
     <w:p>
       <w:pPr>
-        <w:pStyle w:val="ListParagraph"/>
+        <w:pStyle w:val="a3"/>
         <w:numPr>
           <w:ilvl w:val="0"/>
           <w:numId w:val="8"/>
@@ -2843,6 +2948,7 @@
         <w:bidi w:val="0"/>
         <w:spacing w:line="360" w:lineRule="auto"/>
       </w:pPr>
+      <w:proofErr w:type="gramStart"/>
       <w:r>
         <w:rPr>
           <w:b/>
@@ -2850,6 +2956,7 @@
         </w:rPr>
         <w:t>subject</w:t>
       </w:r>
+      <w:proofErr w:type="gramEnd"/>
       <w:r>
         <w:t xml:space="preserve">: varchar(100). </w:t>
       </w:r>
@@ -2865,7 +2972,7 @@
     </w:p>
     <w:p>
       <w:pPr>
-        <w:pStyle w:val="ListParagraph"/>
+        <w:pStyle w:val="a3"/>
         <w:numPr>
           <w:ilvl w:val="0"/>
           <w:numId w:val="8"/>
@@ -2873,6 +2980,7 @@
         <w:bidi w:val="0"/>
         <w:spacing w:line="360" w:lineRule="auto"/>
       </w:pPr>
+      <w:proofErr w:type="gramStart"/>
       <w:r>
         <w:rPr>
           <w:b/>
@@ -2880,6 +2988,7 @@
         </w:rPr>
         <w:t>predicate</w:t>
       </w:r>
+      <w:proofErr w:type="gramEnd"/>
       <w:r>
         <w:t>: varchar(50), FOREIGN KEY REFERENCES PREDICATES(yago_predicate)</w:t>
       </w:r>
@@ -2899,7 +3008,7 @@
     </w:p>
     <w:p>
       <w:pPr>
-        <w:pStyle w:val="ListParagraph"/>
+        <w:pStyle w:val="a3"/>
         <w:numPr>
           <w:ilvl w:val="0"/>
           <w:numId w:val="8"/>
@@ -2907,6 +3016,7 @@
         <w:bidi w:val="0"/>
         <w:spacing w:line="360" w:lineRule="auto"/>
       </w:pPr>
+      <w:proofErr w:type="gramStart"/>
       <w:r>
         <w:rPr>
           <w:b/>
@@ -2915,6 +3025,7 @@
         <w:lastRenderedPageBreak/>
         <w:t>object</w:t>
       </w:r>
+      <w:proofErr w:type="gramEnd"/>
       <w:r>
         <w:t>: varchar(250).</w:t>
       </w:r>
@@ -2942,7 +3053,7 @@
     </w:p>
     <w:p>
       <w:pPr>
-        <w:pStyle w:val="ListParagraph"/>
+        <w:pStyle w:val="a3"/>
         <w:numPr>
           <w:ilvl w:val="0"/>
           <w:numId w:val="1"/>
@@ -2973,7 +3084,7 @@
     </w:p>
     <w:p>
       <w:pPr>
-        <w:pStyle w:val="ListParagraph"/>
+        <w:pStyle w:val="a3"/>
         <w:numPr>
           <w:ilvl w:val="0"/>
           <w:numId w:val="9"/>
@@ -2981,6 +3092,7 @@
         <w:bidi w:val="0"/>
         <w:spacing w:line="360" w:lineRule="auto"/>
       </w:pPr>
+      <w:proofErr w:type="gramStart"/>
       <w:r>
         <w:rPr>
           <w:b/>
@@ -2988,6 +3100,7 @@
         </w:rPr>
         <w:t>id</w:t>
       </w:r>
+      <w:proofErr w:type="gramEnd"/>
       <w:r>
         <w:t>:</w:t>
       </w:r>
@@ -3012,7 +3125,7 @@
     </w:p>
     <w:p>
       <w:pPr>
-        <w:pStyle w:val="ListParagraph"/>
+        <w:pStyle w:val="a3"/>
         <w:numPr>
           <w:ilvl w:val="0"/>
           <w:numId w:val="9"/>
@@ -3020,6 +3133,7 @@
         <w:bidi w:val="0"/>
         <w:spacing w:line="360" w:lineRule="auto"/>
       </w:pPr>
+      <w:proofErr w:type="gramStart"/>
       <w:r>
         <w:rPr>
           <w:b/>
@@ -3027,6 +3141,7 @@
         </w:rPr>
         <w:t>name</w:t>
       </w:r>
+      <w:proofErr w:type="gramEnd"/>
       <w:r>
         <w:t xml:space="preserve">: </w:t>
       </w:r>
@@ -3043,14 +3158,14 @@
     </w:p>
     <w:p>
       <w:pPr>
-        <w:pStyle w:val="ListParagraph"/>
-        <w:bidi w:val="0"/>
-        <w:spacing w:line="360" w:lineRule="auto"/>
-      </w:pPr>
-    </w:p>
-    <w:p>
-      <w:pPr>
-        <w:pStyle w:val="ListParagraph"/>
+        <w:pStyle w:val="a3"/>
+        <w:bidi w:val="0"/>
+        <w:spacing w:line="360" w:lineRule="auto"/>
+      </w:pPr>
+    </w:p>
+    <w:p>
+      <w:pPr>
+        <w:pStyle w:val="a3"/>
         <w:numPr>
           <w:ilvl w:val="0"/>
           <w:numId w:val="1"/>
@@ -3130,7 +3245,7 @@
     </w:p>
     <w:p>
       <w:pPr>
-        <w:pStyle w:val="ListParagraph"/>
+        <w:pStyle w:val="a3"/>
         <w:numPr>
           <w:ilvl w:val="0"/>
           <w:numId w:val="11"/>
@@ -3146,7 +3261,15 @@
         <w:t>entity_id</w:t>
       </w:r>
       <w:r>
-        <w:t>: int, NOT NULL, FOREIGN KEY REFERENCES ENTITIES(id)</w:t>
+        <w:t xml:space="preserve">: int, NOT NULL, FOREIGN KEY REFERENCES </w:t>
+      </w:r>
+      <w:proofErr w:type="gramStart"/>
+      <w:r>
+        <w:t>ENTITIES(</w:t>
+      </w:r>
+      <w:proofErr w:type="gramEnd"/>
+      <w:r>
+        <w:t>id)</w:t>
       </w:r>
       <w:r>
         <w:t>, INDEX</w:t>
@@ -3157,7 +3280,7 @@
     </w:p>
     <w:p>
       <w:pPr>
-        <w:pStyle w:val="ListParagraph"/>
+        <w:pStyle w:val="a3"/>
         <w:numPr>
           <w:ilvl w:val="0"/>
           <w:numId w:val="11"/>
@@ -3173,7 +3296,15 @@
         <w:t>definition_id</w:t>
       </w:r>
       <w:r>
-        <w:t>: int, NOT NULL, FOREIGN KEY REFERENCES DEFINITIONS(id)</w:t>
+        <w:t xml:space="preserve">: int, NOT NULL, FOREIGN KEY REFERENCES </w:t>
+      </w:r>
+      <w:proofErr w:type="gramStart"/>
+      <w:r>
+        <w:t>DEFINITIONS(</w:t>
+      </w:r>
+      <w:proofErr w:type="gramEnd"/>
+      <w:r>
+        <w:t>id)</w:t>
       </w:r>
       <w:r>
         <w:t>, INDEX</w:t>
@@ -3184,17 +3315,19 @@
     </w:p>
     <w:p>
       <w:pPr>
-        <w:pStyle w:val="ListParagraph"/>
-        <w:bidi w:val="0"/>
-        <w:spacing w:line="360" w:lineRule="auto"/>
-      </w:pPr>
+        <w:pStyle w:val="a3"/>
+        <w:bidi w:val="0"/>
+        <w:spacing w:line="360" w:lineRule="auto"/>
+      </w:pPr>
+      <w:proofErr w:type="gramStart"/>
       <w:r>
         <w:t>UNIQUE (entity_id, definition_id).</w:t>
       </w:r>
-    </w:p>
-    <w:p>
-      <w:pPr>
-        <w:pStyle w:val="ListParagraph"/>
+      <w:proofErr w:type="gramEnd"/>
+    </w:p>
+    <w:p>
+      <w:pPr>
+        <w:pStyle w:val="a3"/>
         <w:bidi w:val="0"/>
         <w:spacing w:line="360" w:lineRule="auto"/>
         <w:ind w:left="1080"/>
@@ -3202,7 +3335,7 @@
     </w:p>
     <w:p>
       <w:pPr>
-        <w:pStyle w:val="ListParagraph"/>
+        <w:pStyle w:val="a3"/>
         <w:numPr>
           <w:ilvl w:val="0"/>
           <w:numId w:val="1"/>
@@ -3243,7 +3376,7 @@
     </w:p>
     <w:p>
       <w:pPr>
-        <w:pStyle w:val="ListParagraph"/>
+        <w:pStyle w:val="a3"/>
         <w:numPr>
           <w:ilvl w:val="0"/>
           <w:numId w:val="12"/>
@@ -3251,6 +3384,7 @@
         <w:bidi w:val="0"/>
         <w:spacing w:line="360" w:lineRule="auto"/>
       </w:pPr>
+      <w:proofErr w:type="gramStart"/>
       <w:r>
         <w:rPr>
           <w:b/>
@@ -3258,13 +3392,14 @@
         </w:rPr>
         <w:t>id</w:t>
       </w:r>
+      <w:proofErr w:type="gramEnd"/>
       <w:r>
         <w:t>: int, NOT NULL, AUTO_INCREMENT, PRIMARY KEY.</w:t>
       </w:r>
     </w:p>
     <w:p>
       <w:pPr>
-        <w:pStyle w:val="ListParagraph"/>
+        <w:pStyle w:val="a3"/>
         <w:numPr>
           <w:ilvl w:val="0"/>
           <w:numId w:val="12"/>
@@ -3272,6 +3407,7 @@
         <w:bidi w:val="0"/>
         <w:spacing w:line="360" w:lineRule="auto"/>
       </w:pPr>
+      <w:proofErr w:type="gramStart"/>
       <w:r>
         <w:rPr>
           <w:b/>
@@ -3279,6 +3415,7 @@
         </w:rPr>
         <w:t>answer</w:t>
       </w:r>
+      <w:proofErr w:type="gramEnd"/>
       <w:r>
         <w:t>: varchar(50), NOT NULL.</w:t>
       </w:r>
@@ -3289,7 +3426,7 @@
     </w:p>
     <w:p>
       <w:pPr>
-        <w:pStyle w:val="ListParagraph"/>
+        <w:pStyle w:val="a3"/>
         <w:numPr>
           <w:ilvl w:val="0"/>
           <w:numId w:val="12"/>
@@ -3297,6 +3434,7 @@
         <w:bidi w:val="0"/>
         <w:spacing w:line="360" w:lineRule="auto"/>
       </w:pPr>
+      <w:proofErr w:type="gramStart"/>
       <w:r>
         <w:rPr>
           <w:b/>
@@ -3304,6 +3442,7 @@
         </w:rPr>
         <w:t>length</w:t>
       </w:r>
+      <w:proofErr w:type="gramEnd"/>
       <w:r>
         <w:t>: int.</w:t>
       </w:r>
@@ -3314,7 +3453,7 @@
     </w:p>
     <w:p>
       <w:pPr>
-        <w:pStyle w:val="ListParagraph"/>
+        <w:pStyle w:val="a3"/>
         <w:numPr>
           <w:ilvl w:val="0"/>
           <w:numId w:val="12"/>
@@ -3330,7 +3469,15 @@
         <w:t>entity_id</w:t>
       </w:r>
       <w:r>
-        <w:t>: int, FOREIGN KEY REFERENCES ENTITIES(id)</w:t>
+        <w:t xml:space="preserve">: int, FOREIGN KEY REFERENCES </w:t>
+      </w:r>
+      <w:proofErr w:type="gramStart"/>
+      <w:r>
+        <w:t>ENTITIES(</w:t>
+      </w:r>
+      <w:proofErr w:type="gramEnd"/>
+      <w:r>
+        <w:t>id)</w:t>
       </w:r>
       <w:r>
         <w:t>, INDEX</w:t>
@@ -3347,7 +3494,7 @@
     </w:p>
     <w:p>
       <w:pPr>
-        <w:pStyle w:val="ListParagraph"/>
+        <w:pStyle w:val="a3"/>
         <w:numPr>
           <w:ilvl w:val="0"/>
           <w:numId w:val="12"/>
@@ -3374,7 +3521,15 @@
         <w:t>itional_information</w:t>
       </w:r>
       <w:r>
-        <w:t>: varchar(25).</w:t>
+        <w:t xml:space="preserve">: </w:t>
+      </w:r>
+      <w:proofErr w:type="gramStart"/>
+      <w:r>
+        <w:t>varchar(</w:t>
+      </w:r>
+      <w:proofErr w:type="gramEnd"/>
+      <w:r>
+        <w:t>25).</w:t>
       </w:r>
       <w:r>
         <w:br/>
@@ -3413,7 +3568,15 @@
         <w:t xml:space="preserve"> </w:t>
       </w:r>
       <w:r>
-        <w:t xml:space="preserve">"first name" </w:t>
+        <w:t>"</w:t>
+      </w:r>
+      <w:proofErr w:type="gramStart"/>
+      <w:r>
+        <w:t>first</w:t>
+      </w:r>
+      <w:proofErr w:type="gramEnd"/>
+      <w:r>
+        <w:t xml:space="preserve"> name" </w:t>
       </w:r>
       <w:r>
         <w:t>or</w:t>
@@ -3436,7 +3599,7 @@
     </w:p>
     <w:p>
       <w:pPr>
-        <w:pStyle w:val="ListParagraph"/>
+        <w:pStyle w:val="a3"/>
         <w:bidi w:val="0"/>
         <w:spacing w:line="360" w:lineRule="auto"/>
         <w:ind w:left="1080"/>
@@ -3444,7 +3607,7 @@
     </w:p>
     <w:p>
       <w:pPr>
-        <w:pStyle w:val="ListParagraph"/>
+        <w:pStyle w:val="a3"/>
         <w:numPr>
           <w:ilvl w:val="0"/>
           <w:numId w:val="1"/>
@@ -3462,44 +3625,20 @@
         <w:t>HINTS</w:t>
       </w:r>
       <w:r>
-        <w:t xml:space="preserve"> (id, </w:t>
+        <w:t xml:space="preserve"> (id, predicate_id, yago_hint, entity_id, </w:t>
       </w:r>
       <w:proofErr w:type="spellStart"/>
       <w:r>
-        <w:t>predicate_id</w:t>
+        <w:t>is_entity_subject</w:t>
       </w:r>
       <w:proofErr w:type="spellEnd"/>
       <w:r>
-        <w:t xml:space="preserve">, </w:t>
-      </w:r>
-      <w:proofErr w:type="spellStart"/>
-      <w:r>
-        <w:t>yago_hint</w:t>
-      </w:r>
-      <w:proofErr w:type="spellEnd"/>
-      <w:r>
-        <w:t xml:space="preserve">, </w:t>
-      </w:r>
-      <w:proofErr w:type="spellStart"/>
-      <w:r>
-        <w:t>entity_id</w:t>
-      </w:r>
-      <w:proofErr w:type="spellEnd"/>
-      <w:r>
-        <w:t xml:space="preserve">, </w:t>
-      </w:r>
-      <w:proofErr w:type="spellStart"/>
-      <w:r>
-        <w:t>is_entity_subject</w:t>
-      </w:r>
-      <w:proofErr w:type="spellEnd"/>
-      <w:r>
         <w:t xml:space="preserve">) – </w:t>
       </w:r>
     </w:p>
     <w:p>
       <w:pPr>
-        <w:pStyle w:val="ListParagraph"/>
+        <w:pStyle w:val="a3"/>
         <w:bidi w:val="0"/>
         <w:spacing w:line="360" w:lineRule="auto"/>
       </w:pPr>
@@ -3512,7 +3651,7 @@
     </w:p>
     <w:p>
       <w:pPr>
-        <w:pStyle w:val="ListParagraph"/>
+        <w:pStyle w:val="a3"/>
         <w:numPr>
           <w:ilvl w:val="0"/>
           <w:numId w:val="13"/>
@@ -3520,6 +3659,7 @@
         <w:bidi w:val="0"/>
         <w:spacing w:line="360" w:lineRule="auto"/>
       </w:pPr>
+      <w:proofErr w:type="gramStart"/>
       <w:r>
         <w:rPr>
           <w:b/>
@@ -3527,13 +3667,14 @@
         </w:rPr>
         <w:t>id</w:t>
       </w:r>
+      <w:proofErr w:type="gramEnd"/>
       <w:r>
         <w:t>: int, NOT NULL, AUTO_INCREMENT, PRIMARY KEY.</w:t>
       </w:r>
     </w:p>
     <w:p>
       <w:pPr>
-        <w:pStyle w:val="ListParagraph"/>
+        <w:pStyle w:val="a3"/>
         <w:numPr>
           <w:ilvl w:val="0"/>
           <w:numId w:val="13"/>
@@ -3556,7 +3697,15 @@
         <w:t xml:space="preserve"> </w:t>
       </w:r>
       <w:r>
-        <w:t>FOREIGN KEY REFERENCES PREDICATES(id)</w:t>
+        <w:t xml:space="preserve">FOREIGN KEY REFERENCES </w:t>
+      </w:r>
+      <w:proofErr w:type="gramStart"/>
+      <w:r>
+        <w:t>PREDICATES(</w:t>
+      </w:r>
+      <w:proofErr w:type="gramEnd"/>
+      <w:r>
+        <w:t>id)</w:t>
       </w:r>
       <w:r>
         <w:t>, INDEX</w:t>
@@ -3571,7 +3720,7 @@
     </w:p>
     <w:p>
       <w:pPr>
-        <w:pStyle w:val="ListParagraph"/>
+        <w:pStyle w:val="a3"/>
         <w:numPr>
           <w:ilvl w:val="0"/>
           <w:numId w:val="13"/>
@@ -3579,7 +3728,6 @@
         <w:bidi w:val="0"/>
         <w:spacing w:line="360" w:lineRule="auto"/>
       </w:pPr>
-      <w:proofErr w:type="spellStart"/>
       <w:r>
         <w:rPr>
           <w:b/>
@@ -3587,17 +3735,16 @@
         </w:rPr>
         <w:t>yago_hint</w:t>
       </w:r>
-      <w:proofErr w:type="spellEnd"/>
       <w:r>
         <w:t xml:space="preserve">: </w:t>
       </w:r>
-      <w:proofErr w:type="spellStart"/>
-      <w:r>
-        <w:t>varchar</w:t>
-      </w:r>
-      <w:proofErr w:type="spellEnd"/>
-      <w:r>
-        <w:t>(250),</w:t>
+      <w:proofErr w:type="gramStart"/>
+      <w:r>
+        <w:t>varchar(</w:t>
+      </w:r>
+      <w:proofErr w:type="gramEnd"/>
+      <w:r>
+        <w:t>250),</w:t>
       </w:r>
       <w:r>
         <w:t xml:space="preserve"> DEFAULT '&lt;</w:t>
@@ -3637,7 +3784,7 @@
     </w:p>
     <w:p>
       <w:pPr>
-        <w:pStyle w:val="ListParagraph"/>
+        <w:pStyle w:val="a3"/>
         <w:numPr>
           <w:ilvl w:val="0"/>
           <w:numId w:val="13"/>
@@ -3656,7 +3803,15 @@
         <w:t xml:space="preserve">: int NOT NULL, </w:t>
       </w:r>
       <w:r>
-        <w:t>FOREIGN KEY REFERENCES ENTITIES(id)</w:t>
+        <w:t xml:space="preserve">FOREIGN KEY REFERENCES </w:t>
+      </w:r>
+      <w:proofErr w:type="gramStart"/>
+      <w:r>
+        <w:t>ENTITIES(</w:t>
+      </w:r>
+      <w:proofErr w:type="gramEnd"/>
+      <w:r>
+        <w:t>id)</w:t>
       </w:r>
       <w:r>
         <w:t>, INDEX</w:t>
@@ -3671,7 +3826,7 @@
     </w:p>
     <w:p>
       <w:pPr>
-        <w:pStyle w:val="ListParagraph"/>
+        <w:pStyle w:val="a3"/>
         <w:numPr>
           <w:ilvl w:val="0"/>
           <w:numId w:val="13"/>
@@ -3694,11 +3849,11 @@
       <w:r>
         <w:t xml:space="preserve"> </w:t>
       </w:r>
-      <w:proofErr w:type="spellStart"/>
+      <w:proofErr w:type="gramStart"/>
       <w:r>
         <w:t>boolean</w:t>
       </w:r>
-      <w:proofErr w:type="spellEnd"/>
+      <w:proofErr w:type="gramEnd"/>
       <w:r>
         <w:t>, NOT NULL.</w:t>
       </w:r>
@@ -3718,7 +3873,7 @@
     </w:p>
     <w:p>
       <w:pPr>
-        <w:pStyle w:val="ListParagraph"/>
+        <w:pStyle w:val="a3"/>
         <w:numPr>
           <w:ilvl w:val="0"/>
           <w:numId w:val="1"/>
@@ -3765,7 +3920,7 @@
     </w:p>
     <w:p>
       <w:pPr>
-        <w:pStyle w:val="ListParagraph"/>
+        <w:pStyle w:val="a3"/>
         <w:numPr>
           <w:ilvl w:val="0"/>
           <w:numId w:val="14"/>
@@ -3785,18 +3940,18 @@
       <w:r>
         <w:t xml:space="preserve">: </w:t>
       </w:r>
-      <w:proofErr w:type="spellStart"/>
-      <w:r>
-        <w:t>varchar</w:t>
-      </w:r>
-      <w:proofErr w:type="spellEnd"/>
-      <w:r>
-        <w:t>(100), NOT NULL.</w:t>
-      </w:r>
-    </w:p>
-    <w:p>
-      <w:pPr>
-        <w:pStyle w:val="ListParagraph"/>
+      <w:proofErr w:type="gramStart"/>
+      <w:r>
+        <w:t>varchar(</w:t>
+      </w:r>
+      <w:proofErr w:type="gramEnd"/>
+      <w:r>
+        <w:t>100), NOT NULL.</w:t>
+      </w:r>
+    </w:p>
+    <w:p>
+      <w:pPr>
+        <w:pStyle w:val="a3"/>
         <w:numPr>
           <w:ilvl w:val="0"/>
           <w:numId w:val="14"/>
@@ -3804,6 +3959,7 @@
         <w:bidi w:val="0"/>
         <w:spacing w:line="360" w:lineRule="auto"/>
       </w:pPr>
+      <w:proofErr w:type="gramStart"/>
       <w:r>
         <w:rPr>
           <w:b/>
@@ -3811,13 +3967,14 @@
         </w:rPr>
         <w:t>score</w:t>
       </w:r>
+      <w:proofErr w:type="gramEnd"/>
       <w:r>
         <w:t>: int, NOT NULL.</w:t>
       </w:r>
     </w:p>
     <w:p>
       <w:pPr>
-        <w:pStyle w:val="ListParagraph"/>
+        <w:pStyle w:val="a3"/>
         <w:numPr>
           <w:ilvl w:val="0"/>
           <w:numId w:val="14"/>
@@ -3825,6 +3982,7 @@
         <w:bidi w:val="0"/>
         <w:spacing w:line="360" w:lineRule="auto"/>
       </w:pPr>
+      <w:proofErr w:type="gramStart"/>
       <w:r>
         <w:rPr>
           <w:b/>
@@ -3832,6 +3990,7 @@
         </w:rPr>
         <w:t>date</w:t>
       </w:r>
+      <w:proofErr w:type="gramEnd"/>
       <w:r>
         <w:t>: datetime, NOT NULL.</w:t>
       </w:r>
@@ -3975,17 +4134,7 @@
           <w:u w:val="single"/>
         </w:rPr>
         <w:lastRenderedPageBreak/>
-        <w:t>EER-diagra</w:t>
-      </w:r>
-      <w:bookmarkStart w:id="0" w:name="_GoBack"/>
-      <w:bookmarkEnd w:id="0"/>
-      <w:r>
-        <w:rPr>
-          <w:sz w:val="24"/>
-          <w:szCs w:val="24"/>
-          <w:u w:val="single"/>
-        </w:rPr>
-        <w:t>m:</w:t>
+        <w:t>EER-diagram:</w:t>
       </w:r>
       <w:r>
         <w:rPr>
@@ -4038,10 +4187,10 @@
                     <pic:cNvPicPr/>
                   </pic:nvPicPr>
                   <pic:blipFill>
-                    <a:blip r:embed="rId9" cstate="print">
+                    <a:blip r:embed="rId10" cstate="print">
                       <a:extLst>
                         <a:ext uri="{BEBA8EAE-BF5A-486C-A8C5-ECC9F3942E4B}">
-                          <a14:imgProps xmlns:a14="http://schemas.microsoft.com/office/drawing/2010/main" xmlns:wps="http://schemas.microsoft.com/office/word/2010/wordprocessingShape" xmlns:wpi="http://schemas.microsoft.com/office/word/2010/wordprocessingInk" xmlns:wpg="http://schemas.microsoft.com/office/word/2010/wordprocessingGroup" xmlns:w14="http://schemas.microsoft.com/office/word/2010/wordml" xmlns:w="http://schemas.openxmlformats.org/wordprocessingml/2006/main" xmlns:w10="urn:schemas-microsoft-com:office:word" xmlns:wp14="http://schemas.microsoft.com/office/word/2010/wordprocessingDrawing" xmlns:v="urn:schemas-microsoft-com:vml" xmlns:o="urn:schemas-microsoft-com:office:office" xmlns:mc="http://schemas.openxmlformats.org/markup-compatibility/2006" xmlns:wpc="http://schemas.microsoft.com/office/word/2010/wordprocessingCanvas" xmlns="">
+                          <a14:imgProps xmlns:a14="http://schemas.microsoft.com/office/drawing/2010/main">
                             <a14:imgLayer r:embed="rId11">
                               <a14:imgEffect>
                                 <a14:sharpenSoften amount="40000"/>
@@ -4053,7 +4202,7 @@
                           </a14:imgProps>
                         </a:ext>
                         <a:ext uri="{28A0092B-C50C-407E-A947-70E740481C1C}">
-                          <a14:useLocalDpi xmlns:a14="http://schemas.microsoft.com/office/drawing/2010/main" xmlns:wps="http://schemas.microsoft.com/office/word/2010/wordprocessingShape" xmlns:wpi="http://schemas.microsoft.com/office/word/2010/wordprocessingInk" xmlns:wpg="http://schemas.microsoft.com/office/word/2010/wordprocessingGroup" xmlns:w14="http://schemas.microsoft.com/office/word/2010/wordml" xmlns:w="http://schemas.openxmlformats.org/wordprocessingml/2006/main" xmlns:w10="urn:schemas-microsoft-com:office:word" xmlns:wp14="http://schemas.microsoft.com/office/word/2010/wordprocessingDrawing" xmlns:v="urn:schemas-microsoft-com:vml" xmlns:o="urn:schemas-microsoft-com:office:office" xmlns:mc="http://schemas.openxmlformats.org/markup-compatibility/2006" xmlns:wpc="http://schemas.microsoft.com/office/word/2010/wordprocessingCanvas" xmlns="" val="0"/>
+                          <a14:useLocalDpi xmlns:a14="http://schemas.microsoft.com/office/drawing/2010/main" val="0"/>
                         </a:ext>
                       </a:extLst>
                     </a:blip>
@@ -4109,7 +4258,7 @@
     </w:p>
     <w:p>
       <w:pPr>
-        <w:pStyle w:val="ListParagraph"/>
+        <w:pStyle w:val="a3"/>
         <w:bidi w:val="0"/>
         <w:spacing w:line="360" w:lineRule="auto"/>
         <w:ind w:left="0"/>
@@ -4138,7 +4287,7 @@
     </w:p>
     <w:p>
       <w:pPr>
-        <w:pStyle w:val="ListParagraph"/>
+        <w:pStyle w:val="a3"/>
         <w:numPr>
           <w:ilvl w:val="0"/>
           <w:numId w:val="17"/>
@@ -4146,6 +4295,7 @@
         <w:bidi w:val="0"/>
         <w:spacing w:line="360" w:lineRule="auto"/>
       </w:pPr>
+      <w:proofErr w:type="gramStart"/>
       <w:r>
         <w:t>commons-io-2.4</w:t>
       </w:r>
@@ -4153,7 +4303,11 @@
         <w:t>.</w:t>
       </w:r>
       <w:r>
-        <w:t xml:space="preserve">jar –  </w:t>
+        <w:t>jar</w:t>
+      </w:r>
+      <w:proofErr w:type="gramEnd"/>
+      <w:r>
+        <w:t xml:space="preserve"> –  </w:t>
       </w:r>
       <w:r>
         <w:t>downloading files from Yago website (</w:t>
@@ -4172,7 +4326,7 @@
     </w:p>
     <w:p>
       <w:pPr>
-        <w:pStyle w:val="ListParagraph"/>
+        <w:pStyle w:val="a3"/>
         <w:numPr>
           <w:ilvl w:val="0"/>
           <w:numId w:val="17"/>
@@ -4224,7 +4378,7 @@
     </w:p>
     <w:p>
       <w:pPr>
-        <w:pStyle w:val="ListParagraph"/>
+        <w:pStyle w:val="a3"/>
         <w:numPr>
           <w:ilvl w:val="0"/>
           <w:numId w:val="17"/>
@@ -4232,9 +4386,11 @@
         <w:bidi w:val="0"/>
         <w:spacing w:line="360" w:lineRule="auto"/>
       </w:pPr>
+      <w:proofErr w:type="gramStart"/>
       <w:r>
         <w:t>japura-1.18.2.jar</w:t>
       </w:r>
+      <w:proofErr w:type="gramEnd"/>
       <w:r>
         <w:t xml:space="preserve"> – </w:t>
       </w:r>
@@ -4270,7 +4426,7 @@
     </w:p>
     <w:p>
       <w:pPr>
-        <w:pStyle w:val="ListParagraph"/>
+        <w:pStyle w:val="a3"/>
         <w:numPr>
           <w:ilvl w:val="0"/>
           <w:numId w:val="17"/>
@@ -4282,22 +4438,14 @@
         <w:t>glazedlists_java15_1.9.0.jar</w:t>
       </w:r>
       <w:r>
-        <w:t xml:space="preserve"> – </w:t>
+        <w:t xml:space="preserve"> – Autocomplete </w:t>
       </w:r>
       <w:proofErr w:type="spellStart"/>
       <w:r>
-        <w:t>Autocomplete</w:t>
+        <w:t>searchbox</w:t>
       </w:r>
       <w:proofErr w:type="spellEnd"/>
       <w:r>
-        <w:t xml:space="preserve"> </w:t>
-      </w:r>
-      <w:proofErr w:type="spellStart"/>
-      <w:r>
-        <w:t>searchbox</w:t>
-      </w:r>
-      <w:proofErr w:type="spellEnd"/>
-      <w:r>
         <w:t xml:space="preserve"> for </w:t>
       </w:r>
       <w:r>
@@ -4309,7 +4457,7 @@
     </w:p>
     <w:p>
       <w:pPr>
-        <w:pStyle w:val="ListParagraph"/>
+        <w:pStyle w:val="a3"/>
         <w:bidi w:val="0"/>
         <w:spacing w:line="360" w:lineRule="auto"/>
         <w:ind w:left="0"/>
@@ -4317,7 +4465,7 @@
     </w:p>
     <w:p>
       <w:pPr>
-        <w:pStyle w:val="ListParagraph"/>
+        <w:pStyle w:val="a3"/>
         <w:bidi w:val="0"/>
         <w:spacing w:line="360" w:lineRule="auto"/>
         <w:ind w:left="0"/>
@@ -4325,7 +4473,7 @@
     </w:p>
     <w:p>
       <w:pPr>
-        <w:pStyle w:val="ListParagraph"/>
+        <w:pStyle w:val="a3"/>
         <w:bidi w:val="0"/>
         <w:spacing w:line="360" w:lineRule="auto"/>
         <w:ind w:left="0"/>
@@ -4378,7 +4526,7 @@
     </w:p>
     <w:p>
       <w:pPr>
-        <w:pStyle w:val="ListParagraph"/>
+        <w:pStyle w:val="a3"/>
         <w:numPr>
           <w:ilvl w:val="0"/>
           <w:numId w:val="10"/>
@@ -4411,7 +4559,7 @@
     </w:p>
     <w:p>
       <w:pPr>
-        <w:pStyle w:val="ListParagraph"/>
+        <w:pStyle w:val="a3"/>
         <w:bidi w:val="0"/>
         <w:spacing w:line="360" w:lineRule="auto"/>
         <w:ind w:left="360"/>
@@ -4441,7 +4589,7 @@
     </w:p>
     <w:p>
       <w:pPr>
-        <w:pStyle w:val="ListParagraph"/>
+        <w:pStyle w:val="a3"/>
         <w:bidi w:val="0"/>
         <w:spacing w:line="360" w:lineRule="auto"/>
         <w:ind w:left="360"/>
@@ -4488,7 +4636,7 @@
     </w:p>
     <w:p>
       <w:pPr>
-        <w:pStyle w:val="ListParagraph"/>
+        <w:pStyle w:val="a3"/>
         <w:numPr>
           <w:ilvl w:val="0"/>
           <w:numId w:val="21"/>
@@ -4529,7 +4677,7 @@
     </w:p>
     <w:p>
       <w:pPr>
-        <w:pStyle w:val="ListParagraph"/>
+        <w:pStyle w:val="a3"/>
         <w:numPr>
           <w:ilvl w:val="0"/>
           <w:numId w:val="21"/>
@@ -4555,7 +4703,7 @@
     </w:p>
     <w:p>
       <w:pPr>
-        <w:pStyle w:val="ListParagraph"/>
+        <w:pStyle w:val="a3"/>
         <w:numPr>
           <w:ilvl w:val="0"/>
           <w:numId w:val="21"/>
@@ -4572,7 +4720,7 @@
     </w:p>
     <w:p>
       <w:pPr>
-        <w:pStyle w:val="ListParagraph"/>
+        <w:pStyle w:val="a3"/>
         <w:numPr>
           <w:ilvl w:val="0"/>
           <w:numId w:val="21"/>
@@ -4593,8 +4741,13 @@
         </w:rPr>
         <w:t>YAGO_TYPE, YAGO_FACT, YAGO_LITERAL_FACT</w:t>
       </w:r>
-      <w:r>
-        <w:t xml:space="preserve">) , populate the core tables in DB (INSERT INTO tables </w:t>
+      <w:proofErr w:type="gramStart"/>
+      <w:r>
+        <w:t>) ,</w:t>
+      </w:r>
+      <w:proofErr w:type="gramEnd"/>
+      <w:r>
+        <w:t xml:space="preserve"> populate the core tables in DB (INSERT INTO tables </w:t>
       </w:r>
       <w:r>
         <w:rPr>
@@ -4609,7 +4762,7 @@
     </w:p>
     <w:p>
       <w:pPr>
-        <w:pStyle w:val="ListParagraph"/>
+        <w:pStyle w:val="a3"/>
         <w:bidi w:val="0"/>
         <w:spacing w:line="360" w:lineRule="auto"/>
         <w:ind w:left="360"/>
@@ -4652,7 +4805,7 @@
     </w:p>
     <w:p>
       <w:pPr>
-        <w:pStyle w:val="ListParagraph"/>
+        <w:pStyle w:val="a3"/>
         <w:bidi w:val="0"/>
         <w:spacing w:line="360" w:lineRule="auto"/>
         <w:ind w:left="360"/>
@@ -4660,7 +4813,7 @@
     </w:p>
     <w:p>
       <w:pPr>
-        <w:pStyle w:val="ListParagraph"/>
+        <w:pStyle w:val="a3"/>
         <w:bidi w:val="0"/>
         <w:spacing w:line="360" w:lineRule="auto"/>
         <w:ind w:left="360"/>
@@ -4688,7 +4841,7 @@
     </w:p>
     <w:p>
       <w:pPr>
-        <w:pStyle w:val="ListParagraph"/>
+        <w:pStyle w:val="a3"/>
         <w:numPr>
           <w:ilvl w:val="0"/>
           <w:numId w:val="10"/>
@@ -4800,6 +4953,7 @@
       <w:r>
         <w:t> </w:t>
       </w:r>
+      <w:proofErr w:type="gramStart"/>
       <w:r>
         <w:t>Contains</w:t>
       </w:r>
@@ -4822,7 +4976,11 @@
         <w:t xml:space="preserve">r </w:t>
       </w:r>
       <w:r>
-        <w:t xml:space="preserve">free. It uses </w:t>
+        <w:t>free.</w:t>
+      </w:r>
+      <w:proofErr w:type="gramEnd"/>
+      <w:r>
+        <w:t xml:space="preserve"> It uses </w:t>
       </w:r>
       <w:r>
         <w:rPr>
@@ -4936,7 +5094,15 @@
         <w:t xml:space="preserve"> PreparedStatement,</w:t>
       </w:r>
       <w:r>
-        <w:t xml:space="preserve"> ResultSet).</w:t>
+        <w:t xml:space="preserve"> </w:t>
+      </w:r>
+      <w:proofErr w:type="gramStart"/>
+      <w:r>
+        <w:t>ResultSet</w:t>
+      </w:r>
+      <w:proofErr w:type="gramEnd"/>
+      <w:r>
+        <w:t>).</w:t>
       </w:r>
       <w:r>
         <w:t xml:space="preserve">  </w:t>
@@ -5027,8 +5193,17 @@
           <w:i/>
           <w:iCs/>
         </w:rPr>
-        <w:t>KnowledgeManagement:</w:t>
-      </w:r>
+        <w:t>KnowledgeManagement</w:t>
+      </w:r>
+      <w:proofErr w:type="gramStart"/>
+      <w:r>
+        <w:rPr>
+          <w:i/>
+          <w:iCs/>
+        </w:rPr>
+        <w:t>:</w:t>
+      </w:r>
+      <w:proofErr w:type="gramEnd"/>
       <w:r>
         <w:br/>
       </w:r>
@@ -5048,7 +5223,7 @@
     </w:p>
     <w:p>
       <w:pPr>
-        <w:pStyle w:val="ListParagraph"/>
+        <w:pStyle w:val="a3"/>
         <w:bidi w:val="0"/>
         <w:spacing w:line="360" w:lineRule="auto"/>
         <w:ind w:left="360"/>
@@ -5076,7 +5251,7 @@
     </w:p>
     <w:p>
       <w:pPr>
-        <w:pStyle w:val="ListParagraph"/>
+        <w:pStyle w:val="a3"/>
         <w:numPr>
           <w:ilvl w:val="0"/>
           <w:numId w:val="10"/>
@@ -5110,7 +5285,7 @@
     </w:p>
     <w:p>
       <w:pPr>
-        <w:pStyle w:val="ListParagraph"/>
+        <w:pStyle w:val="a3"/>
         <w:bidi w:val="0"/>
         <w:spacing w:line="360" w:lineRule="auto"/>
         <w:ind w:left="357"/>
@@ -5152,7 +5327,7 @@
     </w:p>
     <w:p>
       <w:pPr>
-        <w:pStyle w:val="ListParagraph"/>
+        <w:pStyle w:val="a3"/>
         <w:bidi w:val="0"/>
         <w:spacing w:line="360" w:lineRule="auto"/>
         <w:ind w:left="357"/>
@@ -5188,7 +5363,7 @@
     </w:p>
     <w:p>
       <w:pPr>
-        <w:pStyle w:val="ListParagraph"/>
+        <w:pStyle w:val="a3"/>
         <w:bidi w:val="0"/>
         <w:spacing w:line="360" w:lineRule="auto"/>
         <w:ind w:left="357"/>
@@ -5196,7 +5371,7 @@
     </w:p>
     <w:p>
       <w:pPr>
-        <w:pStyle w:val="ListParagraph"/>
+        <w:pStyle w:val="a3"/>
         <w:bidi w:val="0"/>
         <w:spacing w:line="360" w:lineRule="auto"/>
         <w:ind w:left="357"/>
@@ -5215,18 +5390,28 @@
     </w:p>
     <w:p>
       <w:pPr>
-        <w:pStyle w:val="ListParagraph"/>
+        <w:pStyle w:val="a3"/>
         <w:bidi w:val="0"/>
         <w:spacing w:line="360" w:lineRule="auto"/>
         <w:ind w:left="357"/>
       </w:pPr>
-      <w:r>
-        <w:t>Executes the crossword board creation algorithm. Returns a complete and filled board.</w:t>
-      </w:r>
-    </w:p>
-    <w:p>
-      <w:pPr>
-        <w:pStyle w:val="ListParagraph"/>
+      <w:proofErr w:type="gramStart"/>
+      <w:r>
+        <w:t>Executes the crossword board creation algorithm.</w:t>
+      </w:r>
+      <w:proofErr w:type="gramEnd"/>
+      <w:r>
+        <w:t xml:space="preserve"> </w:t>
+      </w:r>
+      <w:proofErr w:type="gramStart"/>
+      <w:r>
+        <w:t>Returns a complete and filled board.</w:t>
+      </w:r>
+      <w:proofErr w:type="gramEnd"/>
+    </w:p>
+    <w:p>
+      <w:pPr>
+        <w:pStyle w:val="a3"/>
         <w:bidi w:val="0"/>
         <w:spacing w:line="360" w:lineRule="auto"/>
         <w:ind w:left="357"/>
@@ -5313,7 +5498,7 @@
     </w:p>
     <w:p>
       <w:pPr>
-        <w:pStyle w:val="ListParagraph"/>
+        <w:pStyle w:val="a3"/>
         <w:bidi w:val="0"/>
         <w:spacing w:line="360" w:lineRule="auto"/>
         <w:ind w:left="357"/>
@@ -5330,7 +5515,7 @@
     </w:p>
     <w:p>
       <w:pPr>
-        <w:pStyle w:val="ListParagraph"/>
+        <w:pStyle w:val="a3"/>
         <w:bidi w:val="0"/>
         <w:spacing w:line="360" w:lineRule="auto"/>
         <w:ind w:left="357"/>
@@ -5353,7 +5538,7 @@
     </w:p>
     <w:p>
       <w:pPr>
-        <w:pStyle w:val="ListParagraph"/>
+        <w:pStyle w:val="a3"/>
         <w:bidi w:val="0"/>
         <w:spacing w:line="360" w:lineRule="auto"/>
         <w:ind w:left="357"/>
@@ -5395,7 +5580,7 @@
     </w:p>
     <w:p>
       <w:pPr>
-        <w:pStyle w:val="ListParagraph"/>
+        <w:pStyle w:val="a3"/>
         <w:bidi w:val="0"/>
         <w:spacing w:line="360" w:lineRule="auto"/>
         <w:ind w:left="357"/>
@@ -5439,7 +5624,7 @@
     </w:p>
     <w:p>
       <w:pPr>
-        <w:pStyle w:val="ListParagraph"/>
+        <w:pStyle w:val="a3"/>
         <w:bidi w:val="0"/>
         <w:spacing w:line="360" w:lineRule="auto"/>
         <w:ind w:left="357"/>
@@ -5447,7 +5632,7 @@
     </w:p>
     <w:p>
       <w:pPr>
-        <w:pStyle w:val="ListParagraph"/>
+        <w:pStyle w:val="a3"/>
         <w:bidi w:val="0"/>
         <w:spacing w:line="360" w:lineRule="auto"/>
         <w:ind w:left="360"/>
@@ -5537,7 +5722,7 @@
     </w:p>
     <w:p>
       <w:pPr>
-        <w:pStyle w:val="ListParagraph"/>
+        <w:pStyle w:val="a3"/>
         <w:bidi w:val="0"/>
         <w:spacing w:line="360" w:lineRule="auto"/>
         <w:ind w:left="360"/>
@@ -5545,10 +5730,22 @@
           <w:u w:val="single"/>
         </w:rPr>
       </w:pPr>
-      <w:r>
+    </w:p>
+    <w:p>
+      <w:pPr>
+        <w:pStyle w:val="a3"/>
+        <w:bidi w:val="0"/>
+        <w:spacing w:line="360" w:lineRule="auto"/>
+        <w:ind w:left="360"/>
         <w:rPr>
           <w:u w:val="single"/>
         </w:rPr>
+      </w:pPr>
+      <w:r>
+        <w:rPr>
+          <w:u w:val="single"/>
+        </w:rPr>
+        <w:lastRenderedPageBreak/>
         <w:t>General algorithm description</w:t>
       </w:r>
       <w:r>
@@ -5560,25 +5757,51 @@
     </w:p>
     <w:p>
       <w:pPr>
-        <w:pStyle w:val="ListParagraph"/>
+        <w:pStyle w:val="a3"/>
         <w:bidi w:val="0"/>
         <w:spacing w:line="360" w:lineRule="auto"/>
         <w:ind w:left="360"/>
-      </w:pPr>
-      <w:r>
-        <w:lastRenderedPageBreak/>
+        <w:rPr>
+          <w:u w:val="single"/>
+        </w:rPr>
+      </w:pPr>
+    </w:p>
+    <w:p>
+      <w:pPr>
+        <w:pStyle w:val="a3"/>
+        <w:bidi w:val="0"/>
+        <w:spacing w:line="360" w:lineRule="auto"/>
+        <w:ind w:left="360"/>
+      </w:pPr>
+      <w:r>
         <w:t xml:space="preserve">The definitions are sorted according to the number of possible answers they hold. In each recursion phase, the algorithm chooses the definition with the lowest amount of possible answers, and tries to randomly choose an answer for it. </w:t>
       </w:r>
     </w:p>
     <w:p>
       <w:pPr>
-        <w:pStyle w:val="ListParagraph"/>
+        <w:pStyle w:val="a3"/>
         <w:bidi w:val="0"/>
         <w:spacing w:line="360" w:lineRule="auto"/>
         <w:ind w:left="360"/>
       </w:pPr>
       <w:r>
-        <w:t>Each definition, has a collection of possible answers. The algorithm invariant, is that th</w:t>
+        <w:t xml:space="preserve">Each </w:t>
+      </w:r>
+      <w:proofErr w:type="gramStart"/>
+      <w:r>
+        <w:t>definition,</w:t>
+      </w:r>
+      <w:proofErr w:type="gramEnd"/>
+      <w:r>
+        <w:t xml:space="preserve"> has a collection of possible answers. The algorithm </w:t>
+      </w:r>
+      <w:proofErr w:type="gramStart"/>
+      <w:r>
+        <w:t>invariant,</w:t>
+      </w:r>
+      <w:proofErr w:type="gramEnd"/>
+      <w:r>
+        <w:t xml:space="preserve"> is that th</w:t>
       </w:r>
       <w:r>
         <w:t>e</w:t>
@@ -5602,7 +5825,15 @@
         <w:t>updated</w:t>
       </w:r>
       <w:r>
-        <w:t xml:space="preserve"> at any given time. This allows the reduction of recursion levels, since selecting a certain answer for a definition, update</w:t>
+        <w:t xml:space="preserve"> at any given time. This allows the reduction of recursion levels, since selecting a certain </w:t>
+      </w:r>
+      <w:proofErr w:type="gramStart"/>
+      <w:r>
+        <w:t>answer</w:t>
+      </w:r>
+      <w:proofErr w:type="gramEnd"/>
+      <w:r>
+        <w:t xml:space="preserve"> for a definition, update</w:t>
       </w:r>
       <w:r>
         <w:t>s</w:t>
@@ -5630,7 +5861,7 @@
     </w:p>
     <w:p>
       <w:pPr>
-        <w:pStyle w:val="ListParagraph"/>
+        <w:pStyle w:val="a3"/>
         <w:bidi w:val="0"/>
         <w:spacing w:line="360" w:lineRule="auto"/>
         <w:ind w:left="360"/>
@@ -5677,7 +5908,7 @@
     </w:p>
     <w:p>
       <w:pPr>
-        <w:pStyle w:val="ListParagraph"/>
+        <w:pStyle w:val="a3"/>
         <w:bidi w:val="0"/>
         <w:spacing w:line="360" w:lineRule="auto"/>
         <w:ind w:left="360"/>
@@ -5692,18 +5923,26 @@
         <w:t>.</w:t>
       </w:r>
       <w:r>
-        <w:t xml:space="preserve"> If no unsolved definitions exi</w:t>
+        <w:t xml:space="preserve"> If no unsolved </w:t>
+      </w:r>
+      <w:proofErr w:type="gramStart"/>
+      <w:r>
+        <w:t>definitions exi</w:t>
       </w:r>
       <w:r>
         <w:t>s</w:t>
       </w:r>
       <w:r>
-        <w:t>ts, the algorithm returns true.</w:t>
-      </w:r>
-    </w:p>
-    <w:p>
-      <w:pPr>
-        <w:pStyle w:val="ListParagraph"/>
+        <w:t>ts</w:t>
+      </w:r>
+      <w:proofErr w:type="gramEnd"/>
+      <w:r>
+        <w:t>, the algorithm returns true.</w:t>
+      </w:r>
+    </w:p>
+    <w:p>
+      <w:pPr>
+        <w:pStyle w:val="a3"/>
         <w:bidi w:val="0"/>
         <w:spacing w:line="360" w:lineRule="auto"/>
         <w:ind w:left="360"/>
@@ -5715,12 +5954,17 @@
         <w:t xml:space="preserve"> This process is executed in the method </w:t>
       </w:r>
       <w:proofErr w:type="spellStart"/>
+      <w:proofErr w:type="gramStart"/>
       <w:r>
         <w:t>optimizeBoard</w:t>
       </w:r>
       <w:proofErr w:type="spellEnd"/>
       <w:r>
-        <w:t xml:space="preserve">() in </w:t>
+        <w:t>(</w:t>
+      </w:r>
+      <w:proofErr w:type="gramEnd"/>
+      <w:r>
+        <w:t xml:space="preserve">) in </w:t>
       </w:r>
       <w:proofErr w:type="spellStart"/>
       <w:r>
@@ -5731,7 +5975,15 @@
         <w:t>.</w:t>
       </w:r>
       <w:r>
-        <w:t xml:space="preserve"> The method scans the board squares, and for each square, checks which letters can be assigned to it. The allowed letters of each squares are those that leave at least one possible answer for each definition that uses the square.</w:t>
+        <w:t xml:space="preserve"> The method scans the board squares, and for each square, checks which letters can be assigned to it. The allowed letters of each </w:t>
+      </w:r>
+      <w:proofErr w:type="gramStart"/>
+      <w:r>
+        <w:t>squares</w:t>
+      </w:r>
+      <w:proofErr w:type="gramEnd"/>
+      <w:r>
+        <w:t xml:space="preserve"> are those that leave at least one possible answer for each definition that uses the square.</w:t>
       </w:r>
       <w:r>
         <w:t xml:space="preserve"> After removing the problematic letters, the relevant definitions are updated to hold </w:t>
@@ -5760,7 +6012,27 @@
     </w:p>
     <w:p>
       <w:pPr>
-        <w:pStyle w:val="ListParagraph"/>
+        <w:bidi w:val="0"/>
+        <w:rPr>
+          <w:rFonts w:ascii="AR JULIAN" w:hAnsi="AR JULIAN"/>
+          <w:sz w:val="28"/>
+          <w:szCs w:val="28"/>
+          <w:u w:val="single"/>
+        </w:rPr>
+      </w:pPr>
+      <w:r>
+        <w:rPr>
+          <w:rFonts w:ascii="AR JULIAN" w:hAnsi="AR JULIAN"/>
+          <w:sz w:val="28"/>
+          <w:szCs w:val="28"/>
+          <w:u w:val="single"/>
+        </w:rPr>
+        <w:br w:type="page"/>
+      </w:r>
+    </w:p>
+    <w:p>
+      <w:pPr>
+        <w:pStyle w:val="a3"/>
         <w:numPr>
           <w:ilvl w:val="0"/>
           <w:numId w:val="10"/>
@@ -5768,7 +6040,9 @@
         <w:bidi w:val="0"/>
         <w:spacing w:line="360" w:lineRule="auto"/>
       </w:pPr>
-      <w:proofErr w:type="spellStart"/>
+      <w:bookmarkStart w:id="0" w:name="_GoBack"/>
+      <w:bookmarkEnd w:id="0"/>
+      <w:proofErr w:type="gramStart"/>
       <w:r>
         <w:rPr>
           <w:rFonts w:ascii="AR JULIAN" w:hAnsi="AR JULIAN"/>
@@ -5776,9 +6050,10 @@
           <w:szCs w:val="28"/>
           <w:u w:val="single"/>
         </w:rPr>
+        <w:lastRenderedPageBreak/>
         <w:t>ui</w:t>
       </w:r>
-      <w:proofErr w:type="spellEnd"/>
+      <w:proofErr w:type="gramEnd"/>
       <w:r>
         <w:rPr>
           <w:rFonts w:ascii="AR JULIAN" w:hAnsi="AR JULIAN"/>
@@ -5855,7 +6130,7 @@
     </w:p>
     <w:p>
       <w:pPr>
-        <w:pStyle w:val="ListParagraph"/>
+        <w:pStyle w:val="a3"/>
         <w:bidi w:val="0"/>
         <w:spacing w:line="360" w:lineRule="auto"/>
         <w:ind w:left="360"/>
@@ -5878,7 +6153,7 @@
     </w:p>
     <w:p>
       <w:pPr>
-        <w:pStyle w:val="ListParagraph"/>
+        <w:pStyle w:val="a3"/>
         <w:numPr>
           <w:ilvl w:val="0"/>
           <w:numId w:val="18"/>
@@ -5945,61 +6220,57 @@
         <w:t>board</w:t>
       </w:r>
       <w:r>
+        <w:t xml:space="preserve"> according to the selected topics.</w:t>
+      </w:r>
+      <w:r>
+        <w:t xml:space="preserve"> In the meantime, </w:t>
+      </w:r>
+      <w:r>
+        <w:t>r</w:t>
+      </w:r>
+      <w:r>
+        <w:t>uns WaitView</w:t>
+      </w:r>
+      <w:r>
+        <w:t xml:space="preserve"> which displays</w:t>
+      </w:r>
+      <w:r>
+        <w:t xml:space="preserve"> a Trivia question </w:t>
+      </w:r>
+      <w:r>
+        <w:t xml:space="preserve">for the user </w:t>
+      </w:r>
+      <w:r>
+        <w:t>to w</w:t>
+      </w:r>
+      <w:r>
+        <w:t>a</w:t>
+      </w:r>
+      <w:r>
+        <w:t xml:space="preserve">rm up </w:t>
+      </w:r>
+      <w:r>
+        <w:t xml:space="preserve">until the algorithm finish </w:t>
+      </w:r>
+      <w:r>
+        <w:t>construct</w:t>
+      </w:r>
+      <w:r>
+        <w:t>ing</w:t>
+      </w:r>
+      <w:r>
+        <w:t xml:space="preserve"> the board</w:t>
+      </w:r>
+      <w:r>
+        <w:t>.</w:t>
+      </w:r>
+      <w:r>
         <w:t xml:space="preserve"> </w:t>
       </w:r>
-      <w:r>
-        <w:lastRenderedPageBreak/>
-        <w:t>according to the selected topics.</w:t>
-      </w:r>
-      <w:r>
-        <w:t xml:space="preserve"> In the meantime, </w:t>
-      </w:r>
-      <w:r>
-        <w:t>r</w:t>
-      </w:r>
-      <w:r>
-        <w:t>uns WaitView</w:t>
-      </w:r>
-      <w:r>
-        <w:t xml:space="preserve"> which displays</w:t>
-      </w:r>
-      <w:r>
-        <w:t xml:space="preserve"> a Trivia question </w:t>
-      </w:r>
-      <w:r>
-        <w:t xml:space="preserve">for the user </w:t>
-      </w:r>
-      <w:r>
-        <w:t>to w</w:t>
-      </w:r>
-      <w:r>
-        <w:t>a</w:t>
-      </w:r>
-      <w:r>
-        <w:t xml:space="preserve">rm up </w:t>
-      </w:r>
-      <w:r>
-        <w:t xml:space="preserve">until the algorithm finish </w:t>
-      </w:r>
-      <w:r>
-        <w:t>construct</w:t>
-      </w:r>
-      <w:r>
-        <w:t>ing</w:t>
-      </w:r>
-      <w:r>
-        <w:t xml:space="preserve"> the board</w:t>
-      </w:r>
-      <w:r>
-        <w:t>.</w:t>
-      </w:r>
-      <w:r>
-        <w:t xml:space="preserve"> </w:t>
-      </w:r>
-    </w:p>
-    <w:p>
-      <w:pPr>
-        <w:pStyle w:val="ListParagraph"/>
+    </w:p>
+    <w:p>
+      <w:pPr>
+        <w:pStyle w:val="a3"/>
         <w:numPr>
           <w:ilvl w:val="0"/>
           <w:numId w:val="18"/>
@@ -6056,7 +6327,7 @@
     </w:p>
     <w:p>
       <w:pPr>
-        <w:pStyle w:val="ListParagraph"/>
+        <w:pStyle w:val="a3"/>
         <w:numPr>
           <w:ilvl w:val="0"/>
           <w:numId w:val="18"/>
@@ -6095,7 +6366,7 @@
     </w:p>
     <w:p>
       <w:pPr>
-        <w:pStyle w:val="ListParagraph"/>
+        <w:pStyle w:val="a3"/>
         <w:numPr>
           <w:ilvl w:val="0"/>
           <w:numId w:val="18"/>
@@ -6131,7 +6402,7 @@
     </w:p>
     <w:p>
       <w:pPr>
-        <w:pStyle w:val="ListParagraph"/>
+        <w:pStyle w:val="a3"/>
         <w:numPr>
           <w:ilvl w:val="0"/>
           <w:numId w:val="18"/>
@@ -6190,10 +6461,18 @@
         <w:t xml:space="preserve">whether </w:t>
       </w:r>
       <w:r>
-        <w:t>to supply the application a directory containing the relevant YAGO files (yagoTypes.tsv, yagoFacts.tsv, yagoL</w:t>
-      </w:r>
-      <w:r>
-        <w:t>iteralFacts.tsv) or to download the files from YAGO website. In both cases the parsing procedure and the code constructing the DB will be executed.</w:t>
+        <w:t xml:space="preserve">to supply the application a directory containing the relevant YAGO files (yagoTypes.tsv, yagoFacts.tsv, </w:t>
+      </w:r>
+      <w:proofErr w:type="gramStart"/>
+      <w:r>
+        <w:t>yagoL</w:t>
+      </w:r>
+      <w:r>
+        <w:t>iteralFacts.tsv</w:t>
+      </w:r>
+      <w:proofErr w:type="gramEnd"/>
+      <w:r>
+        <w:t>) or to download the files from YAGO website. In both cases the parsing procedure and the code constructing the DB will be executed.</w:t>
       </w:r>
       <w:r>
         <w:t xml:space="preserve"> All the user's changes will be erased. </w:t>
@@ -6204,7 +6483,7 @@
     </w:p>
     <w:p>
       <w:pPr>
-        <w:pStyle w:val="ListParagraph"/>
+        <w:pStyle w:val="a3"/>
         <w:numPr>
           <w:ilvl w:val="0"/>
           <w:numId w:val="18"/>
@@ -6228,7 +6507,7 @@
     </w:p>
     <w:p>
       <w:pPr>
-        <w:pStyle w:val="ListParagraph"/>
+        <w:pStyle w:val="a3"/>
         <w:numPr>
           <w:ilvl w:val="0"/>
           <w:numId w:val="18"/>
@@ -6264,7 +6543,7 @@
     </w:p>
     <w:p>
       <w:pPr>
-        <w:pStyle w:val="ListParagraph"/>
+        <w:pStyle w:val="a3"/>
         <w:numPr>
           <w:ilvl w:val="0"/>
           <w:numId w:val="18"/>
@@ -6288,7 +6567,7 @@
     </w:p>
     <w:p>
       <w:pPr>
-        <w:pStyle w:val="ListParagraph"/>
+        <w:pStyle w:val="a3"/>
         <w:bidi w:val="0"/>
         <w:spacing w:line="360" w:lineRule="auto"/>
         <w:ind w:left="360"/>
@@ -6302,7 +6581,7 @@
     </w:p>
     <w:p>
       <w:pPr>
-        <w:pStyle w:val="ListParagraph"/>
+        <w:pStyle w:val="a3"/>
         <w:numPr>
           <w:ilvl w:val="0"/>
           <w:numId w:val="20"/>
@@ -6326,7 +6605,7 @@
     </w:p>
     <w:p>
       <w:pPr>
-        <w:pStyle w:val="ListParagraph"/>
+        <w:pStyle w:val="a3"/>
         <w:numPr>
           <w:ilvl w:val="0"/>
           <w:numId w:val="20"/>
@@ -6356,7 +6635,7 @@
     </w:p>
     <w:p>
       <w:pPr>
-        <w:pStyle w:val="ListParagraph"/>
+        <w:pStyle w:val="a3"/>
         <w:numPr>
           <w:ilvl w:val="0"/>
           <w:numId w:val="20"/>
@@ -6390,7 +6669,7 @@
     </w:p>
     <w:p>
       <w:pPr>
-        <w:pStyle w:val="ListParagraph"/>
+        <w:pStyle w:val="a3"/>
         <w:numPr>
           <w:ilvl w:val="0"/>
           <w:numId w:val="20"/>
@@ -6433,7 +6712,7 @@
     </w:p>
     <w:p>
       <w:pPr>
-        <w:pStyle w:val="ListParagraph"/>
+        <w:pStyle w:val="a3"/>
         <w:numPr>
           <w:ilvl w:val="0"/>
           <w:numId w:val="20"/>
@@ -6469,6 +6748,7 @@
         <w:bidi w:val="0"/>
         <w:spacing w:line="360" w:lineRule="auto"/>
       </w:pPr>
+      <w:proofErr w:type="gramStart"/>
       <w:r>
         <w:rPr>
           <w:rFonts w:ascii="Courier New" w:hAnsi="Courier New" w:cs="Courier New"/>
@@ -6478,8 +6758,10 @@
           <w:sz w:val="28"/>
           <w:szCs w:val="28"/>
         </w:rPr>
+        <w:lastRenderedPageBreak/>
         <w:t>finally</w:t>
       </w:r>
+      <w:proofErr w:type="gramEnd"/>
       <w:r>
         <w:t xml:space="preserve"> {</w:t>
       </w:r>
@@ -6637,6 +6919,7 @@
         <w:t xml:space="preserve"> </w:t>
       </w:r>
       <w:proofErr w:type="spellStart"/>
+      <w:proofErr w:type="gramStart"/>
       <w:r>
         <w:rPr>
           <w:sz w:val="24"/>
@@ -6659,30 +6942,40 @@
           <w:sz w:val="24"/>
           <w:szCs w:val="24"/>
         </w:rPr>
-        <w:t>;-&gt;</w:t>
-      </w:r>
-      <w:r>
-        <w:rPr>
+        <w:t>;</w:t>
+      </w:r>
+      <w:proofErr w:type="gramEnd"/>
+      <w:r>
+        <w:rPr>
+          <w:b/>
+          <w:bCs/>
           <w:sz w:val="24"/>
           <w:szCs w:val="24"/>
         </w:rPr>
-        <w:t xml:space="preserve"> </w:t>
-      </w:r>
-    </w:p>
-    <w:p>
-      <w:pPr>
-        <w:bidi w:val="0"/>
-        <w:spacing w:line="360" w:lineRule="auto"/>
+        <w:t>-&gt;</w:t>
+      </w:r>
+      <w:r>
         <w:rPr>
           <w:sz w:val="24"/>
           <w:szCs w:val="24"/>
         </w:rPr>
-      </w:pPr>
-      <w:r>
+        <w:t xml:space="preserve"> </w:t>
+      </w:r>
+    </w:p>
+    <w:p>
+      <w:pPr>
+        <w:bidi w:val="0"/>
+        <w:spacing w:line="360" w:lineRule="auto"/>
         <w:rPr>
           <w:sz w:val="24"/>
           <w:szCs w:val="24"/>
         </w:rPr>
+      </w:pPr>
+      <w:r>
+        <w:rPr>
+          <w:sz w:val="24"/>
+          <w:szCs w:val="24"/>
+        </w:rPr>
         <w:tab/>
         <w:t xml:space="preserve">We truly hope that you find the application </w:t>
       </w:r>
@@ -6736,7 +7029,6 @@
           <w:sz w:val="24"/>
           <w:szCs w:val="24"/>
         </w:rPr>
-        <w:lastRenderedPageBreak/>
         <w:tab/>
       </w:r>
       <w:r>
@@ -6776,6 +7068,7 @@
         </w:rPr>
         <w:tab/>
       </w:r>
+      <w:proofErr w:type="gramStart"/>
       <w:r>
         <w:rPr>
           <w:sz w:val="24"/>
@@ -6804,6 +7097,7 @@
         </w:rPr>
         <w:t>and David.</w:t>
       </w:r>
+      <w:proofErr w:type="gramEnd"/>
     </w:p>
     <w:p>
       <w:pPr>
@@ -6816,7 +7110,7 @@
     </w:p>
     <w:p>
       <w:pPr>
-        <w:pStyle w:val="ListParagraph"/>
+        <w:pStyle w:val="a3"/>
         <w:bidi w:val="0"/>
         <w:spacing w:line="360" w:lineRule="auto"/>
         <w:ind w:left="0"/>
@@ -6836,7 +7130,7 @@
 </file>
 
 <file path=word/endnotes.xml><?xml version="1.0" encoding="utf-8"?>
-<w:endnotes xmlns:ve="http://schemas.openxmlformats.org/markup-compatibility/2006" xmlns:o="urn:schemas-microsoft-com:office:office" xmlns:r="http://schemas.openxmlformats.org/officeDocument/2006/relationships" xmlns:m="http://schemas.openxmlformats.org/officeDocument/2006/math" xmlns:v="urn:schemas-microsoft-com:vml" xmlns:wp="http://schemas.openxmlformats.org/drawingml/2006/wordprocessingDrawing" xmlns:w10="urn:schemas-microsoft-com:office:word" xmlns:w="http://schemas.openxmlformats.org/wordprocessingml/2006/main" xmlns:wne="http://schemas.microsoft.com/office/word/2006/wordml">
+<w:endnotes xmlns:wpc="http://schemas.microsoft.com/office/word/2010/wordprocessingCanvas" xmlns:mc="http://schemas.openxmlformats.org/markup-compatibility/2006" xmlns:o="urn:schemas-microsoft-com:office:office" xmlns:r="http://schemas.openxmlformats.org/officeDocument/2006/relationships" xmlns:m="http://schemas.openxmlformats.org/officeDocument/2006/math" xmlns:v="urn:schemas-microsoft-com:vml" xmlns:wp14="http://schemas.microsoft.com/office/word/2010/wordprocessingDrawing" xmlns:wp="http://schemas.openxmlformats.org/drawingml/2006/wordprocessingDrawing" xmlns:w10="urn:schemas-microsoft-com:office:word" xmlns:w="http://schemas.openxmlformats.org/wordprocessingml/2006/main" xmlns:w14="http://schemas.microsoft.com/office/word/2010/wordml" xmlns:wpg="http://schemas.microsoft.com/office/word/2010/wordprocessingGroup" xmlns:wpi="http://schemas.microsoft.com/office/word/2010/wordprocessingInk" xmlns:wne="http://schemas.microsoft.com/office/word/2006/wordml" xmlns:wps="http://schemas.microsoft.com/office/word/2010/wordprocessingShape" mc:Ignorable="w14 wp14">
   <w:endnote w:type="separator" w:id="-1">
     <w:p>
       <w:pPr>
@@ -6861,7 +7155,7 @@
 </file>
 
 <file path=word/footer1.xml><?xml version="1.0" encoding="utf-8"?>
-<w:ftr xmlns:ve="http://schemas.openxmlformats.org/markup-compatibility/2006" xmlns:o="urn:schemas-microsoft-com:office:office" xmlns:r="http://schemas.openxmlformats.org/officeDocument/2006/relationships" xmlns:m="http://schemas.openxmlformats.org/officeDocument/2006/math" xmlns:v="urn:schemas-microsoft-com:vml" xmlns:wp="http://schemas.openxmlformats.org/drawingml/2006/wordprocessingDrawing" xmlns:w10="urn:schemas-microsoft-com:office:word" xmlns:w="http://schemas.openxmlformats.org/wordprocessingml/2006/main" xmlns:wne="http://schemas.microsoft.com/office/word/2006/wordml">
+<w:ftr xmlns:wpc="http://schemas.microsoft.com/office/word/2010/wordprocessingCanvas" xmlns:mc="http://schemas.openxmlformats.org/markup-compatibility/2006" xmlns:o="urn:schemas-microsoft-com:office:office" xmlns:r="http://schemas.openxmlformats.org/officeDocument/2006/relationships" xmlns:m="http://schemas.openxmlformats.org/officeDocument/2006/math" xmlns:v="urn:schemas-microsoft-com:vml" xmlns:wp14="http://schemas.microsoft.com/office/word/2010/wordprocessingDrawing" xmlns:wp="http://schemas.openxmlformats.org/drawingml/2006/wordprocessingDrawing" xmlns:w10="urn:schemas-microsoft-com:office:word" xmlns:w="http://schemas.openxmlformats.org/wordprocessingml/2006/main" xmlns:w14="http://schemas.microsoft.com/office/word/2010/wordml" xmlns:wpg="http://schemas.microsoft.com/office/word/2010/wordprocessingGroup" xmlns:wpi="http://schemas.microsoft.com/office/word/2010/wordprocessingInk" xmlns:wne="http://schemas.microsoft.com/office/word/2006/wordml" xmlns:wps="http://schemas.microsoft.com/office/word/2010/wordprocessingShape" mc:Ignorable="w14 wp14">
   <w:sdt>
     <w:sdtPr>
       <w:rPr>
@@ -6881,7 +7175,7 @@
     <w:sdtContent>
       <w:p>
         <w:pPr>
-          <w:pStyle w:val="Footer"/>
+          <w:pStyle w:val="a8"/>
           <w:jc w:val="center"/>
           <w:rPr>
             <w:rtl/>
@@ -6907,7 +7201,7 @@
             <w:rtl/>
             <w:lang w:val="he-IL"/>
           </w:rPr>
-          <w:t>12</w:t>
+          <w:t>14</w:t>
         </w:r>
         <w:r>
           <w:fldChar w:fldCharType="end"/>
@@ -6917,14 +7211,14 @@
   </w:sdt>
   <w:p>
     <w:pPr>
-      <w:pStyle w:val="Footer"/>
+      <w:pStyle w:val="a8"/>
     </w:pPr>
   </w:p>
 </w:ftr>
 </file>
 
 <file path=word/footnotes.xml><?xml version="1.0" encoding="utf-8"?>
-<w:footnotes xmlns:ve="http://schemas.openxmlformats.org/markup-compatibility/2006" xmlns:o="urn:schemas-microsoft-com:office:office" xmlns:r="http://schemas.openxmlformats.org/officeDocument/2006/relationships" xmlns:m="http://schemas.openxmlformats.org/officeDocument/2006/math" xmlns:v="urn:schemas-microsoft-com:vml" xmlns:wp="http://schemas.openxmlformats.org/drawingml/2006/wordprocessingDrawing" xmlns:w10="urn:schemas-microsoft-com:office:word" xmlns:w="http://schemas.openxmlformats.org/wordprocessingml/2006/main" xmlns:wne="http://schemas.microsoft.com/office/word/2006/wordml">
+<w:footnotes xmlns:wpc="http://schemas.microsoft.com/office/word/2010/wordprocessingCanvas" xmlns:mc="http://schemas.openxmlformats.org/markup-compatibility/2006" xmlns:o="urn:schemas-microsoft-com:office:office" xmlns:r="http://schemas.openxmlformats.org/officeDocument/2006/relationships" xmlns:m="http://schemas.openxmlformats.org/officeDocument/2006/math" xmlns:v="urn:schemas-microsoft-com:vml" xmlns:wp14="http://schemas.microsoft.com/office/word/2010/wordprocessingDrawing" xmlns:wp="http://schemas.openxmlformats.org/drawingml/2006/wordprocessingDrawing" xmlns:w10="urn:schemas-microsoft-com:office:word" xmlns:w="http://schemas.openxmlformats.org/wordprocessingml/2006/main" xmlns:w14="http://schemas.microsoft.com/office/word/2010/wordml" xmlns:wpg="http://schemas.microsoft.com/office/word/2010/wordprocessingGroup" xmlns:wpi="http://schemas.microsoft.com/office/word/2010/wordprocessingInk" xmlns:wne="http://schemas.microsoft.com/office/word/2006/wordml" xmlns:wps="http://schemas.microsoft.com/office/word/2010/wordprocessingShape" mc:Ignorable="w14 wp14">
   <w:footnote w:type="separator" w:id="-1">
     <w:p>
       <w:pPr>
@@ -6949,7 +7243,7 @@
 </file>
 
 <file path=word/numbering.xml><?xml version="1.0" encoding="utf-8"?>
-<w:numbering xmlns:ve="http://schemas.openxmlformats.org/markup-compatibility/2006" xmlns:o="urn:schemas-microsoft-com:office:office" xmlns:r="http://schemas.openxmlformats.org/officeDocument/2006/relationships" xmlns:m="http://schemas.openxmlformats.org/officeDocument/2006/math" xmlns:v="urn:schemas-microsoft-com:vml" xmlns:wp="http://schemas.openxmlformats.org/drawingml/2006/wordprocessingDrawing" xmlns:w10="urn:schemas-microsoft-com:office:word" xmlns:w="http://schemas.openxmlformats.org/wordprocessingml/2006/main" xmlns:wne="http://schemas.microsoft.com/office/word/2006/wordml">
+<w:numbering xmlns:wpc="http://schemas.microsoft.com/office/word/2010/wordprocessingCanvas" xmlns:mc="http://schemas.openxmlformats.org/markup-compatibility/2006" xmlns:o="urn:schemas-microsoft-com:office:office" xmlns:r="http://schemas.openxmlformats.org/officeDocument/2006/relationships" xmlns:m="http://schemas.openxmlformats.org/officeDocument/2006/math" xmlns:v="urn:schemas-microsoft-com:vml" xmlns:wp14="http://schemas.microsoft.com/office/word/2010/wordprocessingDrawing" xmlns:wp="http://schemas.openxmlformats.org/drawingml/2006/wordprocessingDrawing" xmlns:w10="urn:schemas-microsoft-com:office:word" xmlns:w="http://schemas.openxmlformats.org/wordprocessingml/2006/main" xmlns:w14="http://schemas.microsoft.com/office/word/2010/wordml" xmlns:wpg="http://schemas.microsoft.com/office/word/2010/wordprocessingGroup" xmlns:wpi="http://schemas.microsoft.com/office/word/2010/wordprocessingInk" xmlns:wne="http://schemas.microsoft.com/office/word/2006/wordml" xmlns:wps="http://schemas.microsoft.com/office/word/2010/wordprocessingShape" mc:Ignorable="w14 wp14">
   <w:abstractNum w:abstractNumId="0">
     <w:nsid w:val="01385EAD"/>
     <w:multiLevelType w:val="hybridMultilevel"/>
@@ -9021,7 +9315,7 @@
 </file>
 
 <file path=word/styles.xml><?xml version="1.0" encoding="utf-8"?>
-<w:styles xmlns:r="http://schemas.openxmlformats.org/officeDocument/2006/relationships" xmlns:w="http://schemas.openxmlformats.org/wordprocessingml/2006/main">
+<w:styles xmlns:mc="http://schemas.openxmlformats.org/markup-compatibility/2006" xmlns:r="http://schemas.openxmlformats.org/officeDocument/2006/relationships" xmlns:w="http://schemas.openxmlformats.org/wordprocessingml/2006/main" xmlns:w14="http://schemas.microsoft.com/office/word/2010/wordml" mc:Ignorable="w14">
   <w:docDefaults>
     <w:rPrDefault>
       <w:rPr>
@@ -9176,7 +9470,7 @@
     <w:lsdException w:name="Bibliography" w:uiPriority="37"/>
     <w:lsdException w:name="TOC Heading" w:uiPriority="39" w:qFormat="1"/>
   </w:latentStyles>
-  <w:style w:type="paragraph" w:default="1" w:styleId="Normal">
+  <w:style w:type="paragraph" w:default="1" w:styleId="a">
     <w:name w:val="Normal"/>
     <w:qFormat/>
     <w:rsid w:val="00B57F2B"/>
@@ -9184,18 +9478,17 @@
       <w:bidi/>
     </w:pPr>
   </w:style>
-  <w:style w:type="character" w:default="1" w:styleId="DefaultParagraphFont">
+  <w:style w:type="character" w:default="1" w:styleId="a0">
     <w:name w:val="Default Paragraph Font"/>
     <w:uiPriority w:val="1"/>
     <w:semiHidden/>
     <w:unhideWhenUsed/>
   </w:style>
-  <w:style w:type="table" w:default="1" w:styleId="TableNormal">
+  <w:style w:type="table" w:default="1" w:styleId="a1">
     <w:name w:val="Normal Table"/>
     <w:uiPriority w:val="99"/>
     <w:semiHidden/>
     <w:unhideWhenUsed/>
-    <w:qFormat/>
     <w:tblPr>
       <w:tblInd w:w="0" w:type="dxa"/>
       <w:tblCellMar>
@@ -9206,15 +9499,15 @@
       </w:tblCellMar>
     </w:tblPr>
   </w:style>
-  <w:style w:type="numbering" w:default="1" w:styleId="NoList">
+  <w:style w:type="numbering" w:default="1" w:styleId="a2">
     <w:name w:val="No List"/>
     <w:uiPriority w:val="99"/>
     <w:semiHidden/>
     <w:unhideWhenUsed/>
   </w:style>
-  <w:style w:type="paragraph" w:styleId="ListParagraph">
+  <w:style w:type="paragraph" w:styleId="a3">
     <w:name w:val="List Paragraph"/>
-    <w:basedOn w:val="Normal"/>
+    <w:basedOn w:val="a"/>
     <w:uiPriority w:val="34"/>
     <w:qFormat/>
     <w:rsid w:val="0033476A"/>
@@ -9223,10 +9516,10 @@
       <w:contextualSpacing/>
     </w:pPr>
   </w:style>
-  <w:style w:type="paragraph" w:styleId="BalloonText">
+  <w:style w:type="paragraph" w:styleId="a4">
     <w:name w:val="Balloon Text"/>
-    <w:basedOn w:val="Normal"/>
-    <w:link w:val="BalloonTextChar"/>
+    <w:basedOn w:val="a"/>
+    <w:link w:val="a5"/>
     <w:uiPriority w:val="99"/>
     <w:semiHidden/>
     <w:unhideWhenUsed/>
@@ -9240,10 +9533,10 @@
       <w:szCs w:val="16"/>
     </w:rPr>
   </w:style>
-  <w:style w:type="character" w:customStyle="1" w:styleId="BalloonTextChar">
-    <w:name w:val="Balloon Text Char"/>
-    <w:basedOn w:val="DefaultParagraphFont"/>
-    <w:link w:val="BalloonText"/>
+  <w:style w:type="character" w:customStyle="1" w:styleId="a5">
+    <w:name w:val="טקסט בלונים תו"/>
+    <w:basedOn w:val="a0"/>
+    <w:link w:val="a4"/>
     <w:uiPriority w:val="99"/>
     <w:semiHidden/>
     <w:rsid w:val="00EF652B"/>
@@ -9255,13 +9548,13 @@
   </w:style>
   <w:style w:type="character" w:customStyle="1" w:styleId="apple-converted-space">
     <w:name w:val="apple-converted-space"/>
-    <w:basedOn w:val="DefaultParagraphFont"/>
+    <w:basedOn w:val="a0"/>
     <w:rsid w:val="006A4A50"/>
   </w:style>
-  <w:style w:type="paragraph" w:styleId="Header">
+  <w:style w:type="paragraph" w:styleId="a6">
     <w:name w:val="header"/>
-    <w:basedOn w:val="Normal"/>
-    <w:link w:val="HeaderChar"/>
+    <w:basedOn w:val="a"/>
+    <w:link w:val="a7"/>
     <w:uiPriority w:val="99"/>
     <w:unhideWhenUsed/>
     <w:rsid w:val="00CE1292"/>
@@ -9273,17 +9566,17 @@
       <w:spacing w:after="0" w:line="240" w:lineRule="auto"/>
     </w:pPr>
   </w:style>
-  <w:style w:type="character" w:customStyle="1" w:styleId="HeaderChar">
-    <w:name w:val="Header Char"/>
-    <w:basedOn w:val="DefaultParagraphFont"/>
-    <w:link w:val="Header"/>
+  <w:style w:type="character" w:customStyle="1" w:styleId="a7">
+    <w:name w:val="כותרת עליונה תו"/>
+    <w:basedOn w:val="a0"/>
+    <w:link w:val="a6"/>
     <w:uiPriority w:val="99"/>
     <w:rsid w:val="00CE1292"/>
   </w:style>
-  <w:style w:type="paragraph" w:styleId="Footer">
+  <w:style w:type="paragraph" w:styleId="a8">
     <w:name w:val="footer"/>
-    <w:basedOn w:val="Normal"/>
-    <w:link w:val="FooterChar"/>
+    <w:basedOn w:val="a"/>
+    <w:link w:val="a9"/>
     <w:uiPriority w:val="99"/>
     <w:unhideWhenUsed/>
     <w:rsid w:val="00CE1292"/>
@@ -9295,16 +9588,16 @@
       <w:spacing w:after="0" w:line="240" w:lineRule="auto"/>
     </w:pPr>
   </w:style>
-  <w:style w:type="character" w:customStyle="1" w:styleId="FooterChar">
-    <w:name w:val="Footer Char"/>
-    <w:basedOn w:val="DefaultParagraphFont"/>
-    <w:link w:val="Footer"/>
+  <w:style w:type="character" w:customStyle="1" w:styleId="a9">
+    <w:name w:val="כותרת תחתונה תו"/>
+    <w:basedOn w:val="a0"/>
+    <w:link w:val="a8"/>
     <w:uiPriority w:val="99"/>
     <w:rsid w:val="00CE1292"/>
   </w:style>
   <w:style w:type="character" w:styleId="Hyperlink">
     <w:name w:val="Hyperlink"/>
-    <w:basedOn w:val="DefaultParagraphFont"/>
+    <w:basedOn w:val="a0"/>
     <w:uiPriority w:val="99"/>
     <w:unhideWhenUsed/>
     <w:rsid w:val="00D52812"/>
@@ -9315,7 +9608,7 @@
   </w:style>
   <w:style w:type="character" w:styleId="FollowedHyperlink">
     <w:name w:val="FollowedHyperlink"/>
-    <w:basedOn w:val="DefaultParagraphFont"/>
+    <w:basedOn w:val="a0"/>
     <w:uiPriority w:val="99"/>
     <w:semiHidden/>
     <w:unhideWhenUsed/>
@@ -9924,7 +10217,7 @@
 </file>
 
 <file path=customXml/itemProps1.xml><?xml version="1.0" encoding="utf-8"?>
-<ds:datastoreItem xmlns:ds="http://schemas.openxmlformats.org/officeDocument/2006/customXml" ds:itemID="{8D83EC0A-A4E3-4BA1-8E22-24D28D134609}">
+<ds:datastoreItem xmlns:ds="http://schemas.openxmlformats.org/officeDocument/2006/customXml" ds:itemID="{4931343D-B37F-43ED-B731-BF2E11C52A41}">
   <ds:schemaRefs>
     <ds:schemaRef ds:uri="http://schemas.openxmlformats.org/officeDocument/2006/bibliography"/>
   </ds:schemaRefs>

</xml_diff>